<commit_message>
Implementar integração completa Mercado Pago e Documentacao
- Adicionar SDK mercadopago com MercadoPagoConfig
- Criar endpoint POST /pagamentos/salvar-cartao (tokenização)
- Criar endpoint POST /pagamentos/processar (pagamento único)
- Criar endpoint POST /pagamentos/criar-assinatura (recorrência)
- Adicionar função salvarCartaoTokenizado no cartaoDAO
- Adicionar função insertPagamentoMercadoPago no pagamentoDAO
- Configurar credenciais MP_ACCESS_TOKEN no .env
- Testes validados: assinatura e salvar cartão funcionando
</commit_message>
<xml_diff>
--- a/Documentacao/Documentação Coding2u Market.docx
+++ b/Documentacao/Documentação Coding2u Market.docx
@@ -162,8 +162,6 @@
         </w:rPr>
         <w:t>responsabilidade</w:t>
       </w:r>
-      <w:bookmarkStart w:id="0" w:name="_GoBack"/>
-      <w:bookmarkEnd w:id="0"/>
       <w:r>
         <w:rPr>
           <w:rFonts w:ascii="Arial" w:hAnsi="Arial" w:cs="Arial"/>
@@ -660,6 +658,7 @@
       <w:r>
         <w:rPr>
           <w:rFonts w:ascii="Arial" w:hAnsi="Arial" w:cs="Arial"/>
+          <w:noProof/>
           <w:sz w:val="24"/>
           <w:szCs w:val="24"/>
         </w:rPr>
@@ -1096,14 +1095,13 @@
     <w:p>
       <w:pPr>
         <w:rPr>
-          <w:rFonts w:ascii="Arial" w:hAnsi="Arial" w:cs="Arial"/>
-          <w:sz w:val="24"/>
-          <w:szCs w:val="24"/>
-        </w:rPr>
-      </w:pPr>
-      <w:r>
-        <w:rPr>
-          <w:rFonts w:ascii="Arial" w:hAnsi="Arial" w:cs="Arial"/>
+          <w:noProof/>
+        </w:rPr>
+      </w:pPr>
+      <w:r>
+        <w:rPr>
+          <w:rFonts w:ascii="Arial" w:hAnsi="Arial" w:cs="Arial"/>
+          <w:noProof/>
           <w:sz w:val="24"/>
           <w:szCs w:val="24"/>
         </w:rPr>
@@ -1168,6 +1166,7 @@
       <w:r>
         <w:rPr>
           <w:rFonts w:ascii="Arial" w:hAnsi="Arial" w:cs="Arial"/>
+          <w:noProof/>
           <w:sz w:val="24"/>
           <w:szCs w:val="24"/>
         </w:rPr>
@@ -1251,7 +1250,27 @@
           <w:sz w:val="24"/>
           <w:szCs w:val="24"/>
         </w:rPr>
-        <w:t>Arquivos criados backend                             Der banco de dados</w:t>
+        <w:t xml:space="preserve">Arquivos criados </w:t>
+      </w:r>
+      <w:proofErr w:type="gramStart"/>
+      <w:r>
+        <w:rPr>
+          <w:rFonts w:ascii="Arial" w:hAnsi="Arial" w:cs="Arial"/>
+          <w:b/>
+          <w:sz w:val="24"/>
+          <w:szCs w:val="24"/>
+        </w:rPr>
+        <w:t>backend                             Der</w:t>
+      </w:r>
+      <w:proofErr w:type="gramEnd"/>
+      <w:r>
+        <w:rPr>
+          <w:rFonts w:ascii="Arial" w:hAnsi="Arial" w:cs="Arial"/>
+          <w:b/>
+          <w:sz w:val="24"/>
+          <w:szCs w:val="24"/>
+        </w:rPr>
+        <w:t xml:space="preserve"> banco de dados</w:t>
       </w:r>
       <w:r>
         <w:rPr>
@@ -1268,6 +1287,2825 @@
         </w:rPr>
         <w:t xml:space="preserve"> </w:t>
       </w:r>
+    </w:p>
+    <w:p>
+      <w:pPr>
+        <w:rPr>
+          <w:rFonts w:ascii="Arial" w:hAnsi="Arial" w:cs="Arial"/>
+          <w:sz w:val="24"/>
+          <w:szCs w:val="24"/>
+        </w:rPr>
+      </w:pPr>
+    </w:p>
+    <w:p>
+      <w:pPr>
+        <w:jc w:val="center"/>
+        <w:rPr>
+          <w:rFonts w:ascii="Arial" w:hAnsi="Arial" w:cs="Arial"/>
+          <w:b/>
+          <w:sz w:val="24"/>
+          <w:szCs w:val="24"/>
+        </w:rPr>
+      </w:pPr>
+      <w:r>
+        <w:rPr>
+          <w:rFonts w:ascii="Arial" w:hAnsi="Arial" w:cs="Arial"/>
+          <w:b/>
+          <w:sz w:val="24"/>
+          <w:szCs w:val="24"/>
+        </w:rPr>
+        <w:lastRenderedPageBreak/>
+        <w:t>Daily 3 – 15/12/2025</w:t>
+      </w:r>
+    </w:p>
+    <w:p>
+      <w:pPr>
+        <w:rPr>
+          <w:rFonts w:ascii="Arial" w:hAnsi="Arial" w:cs="Arial"/>
+          <w:b/>
+          <w:sz w:val="24"/>
+          <w:szCs w:val="24"/>
+        </w:rPr>
+      </w:pPr>
+    </w:p>
+    <w:p>
+      <w:pPr>
+        <w:rPr>
+          <w:rFonts w:ascii="Arial" w:hAnsi="Arial" w:cs="Arial"/>
+          <w:sz w:val="24"/>
+          <w:szCs w:val="24"/>
+        </w:rPr>
+      </w:pPr>
+      <w:r>
+        <w:rPr>
+          <w:rFonts w:ascii="Arial" w:hAnsi="Arial" w:cs="Arial"/>
+          <w:b/>
+          <w:sz w:val="24"/>
+          <w:szCs w:val="24"/>
+        </w:rPr>
+        <w:t>Equipe:</w:t>
+      </w:r>
+      <w:r>
+        <w:rPr>
+          <w:rFonts w:ascii="Arial" w:hAnsi="Arial" w:cs="Arial"/>
+          <w:sz w:val="24"/>
+          <w:szCs w:val="24"/>
+        </w:rPr>
+        <w:t xml:space="preserve"> Reunião de design onde foi tomada a decisão estratégica de adotar o conceito </w:t>
+      </w:r>
+      <w:proofErr w:type="spellStart"/>
+      <w:r>
+        <w:rPr>
+          <w:rFonts w:ascii="Arial" w:hAnsi="Arial" w:cs="Arial"/>
+          <w:sz w:val="24"/>
+          <w:szCs w:val="24"/>
+        </w:rPr>
+        <w:t>Glassmorphism</w:t>
+      </w:r>
+      <w:proofErr w:type="spellEnd"/>
+      <w:r>
+        <w:rPr>
+          <w:rFonts w:ascii="Arial" w:hAnsi="Arial" w:cs="Arial"/>
+          <w:sz w:val="24"/>
+          <w:szCs w:val="24"/>
+        </w:rPr>
+        <w:t xml:space="preserve"> (</w:t>
+      </w:r>
+      <w:proofErr w:type="spellStart"/>
+      <w:r>
+        <w:rPr>
+          <w:rFonts w:ascii="Arial" w:hAnsi="Arial" w:cs="Arial"/>
+          <w:sz w:val="24"/>
+          <w:szCs w:val="24"/>
+        </w:rPr>
+        <w:t>Liquid</w:t>
+      </w:r>
+      <w:proofErr w:type="spellEnd"/>
+      <w:r>
+        <w:rPr>
+          <w:rFonts w:ascii="Arial" w:hAnsi="Arial" w:cs="Arial"/>
+          <w:sz w:val="24"/>
+          <w:szCs w:val="24"/>
+        </w:rPr>
+        <w:t xml:space="preserve"> Glass) como identidade visual principal do projeto, trazendo um visual moderno</w:t>
+      </w:r>
+      <w:r>
+        <w:rPr>
+          <w:rFonts w:ascii="Arial" w:hAnsi="Arial" w:cs="Arial"/>
+          <w:sz w:val="24"/>
+          <w:szCs w:val="24"/>
+        </w:rPr>
+        <w:t xml:space="preserve"> </w:t>
+      </w:r>
+      <w:r>
+        <w:rPr>
+          <w:rFonts w:ascii="Arial" w:hAnsi="Arial" w:cs="Arial"/>
+          <w:sz w:val="24"/>
+          <w:szCs w:val="24"/>
+        </w:rPr>
+        <w:t xml:space="preserve">que diferencia o </w:t>
+      </w:r>
+      <w:proofErr w:type="spellStart"/>
+      <w:r>
+        <w:rPr>
+          <w:rFonts w:ascii="Arial" w:hAnsi="Arial" w:cs="Arial"/>
+          <w:sz w:val="24"/>
+          <w:szCs w:val="24"/>
+        </w:rPr>
+        <w:t>Subscrivery</w:t>
+      </w:r>
+      <w:proofErr w:type="spellEnd"/>
+      <w:r>
+        <w:rPr>
+          <w:rFonts w:ascii="Arial" w:hAnsi="Arial" w:cs="Arial"/>
+          <w:sz w:val="24"/>
+          <w:szCs w:val="24"/>
+        </w:rPr>
+        <w:t xml:space="preserve"> da concorrência.</w:t>
+      </w:r>
+    </w:p>
+    <w:p>
+      <w:pPr>
+        <w:rPr>
+          <w:rFonts w:ascii="Arial" w:hAnsi="Arial" w:cs="Arial"/>
+          <w:sz w:val="24"/>
+          <w:szCs w:val="24"/>
+        </w:rPr>
+      </w:pPr>
+    </w:p>
+    <w:p>
+      <w:pPr>
+        <w:rPr>
+          <w:rFonts w:ascii="Arial" w:hAnsi="Arial" w:cs="Arial"/>
+          <w:sz w:val="24"/>
+          <w:szCs w:val="24"/>
+        </w:rPr>
+      </w:pPr>
+      <w:r>
+        <w:rPr>
+          <w:rFonts w:ascii="Arial" w:hAnsi="Arial" w:cs="Arial"/>
+          <w:b/>
+          <w:sz w:val="24"/>
+          <w:szCs w:val="24"/>
+        </w:rPr>
+        <w:t>Sarah (Designer):</w:t>
+      </w:r>
+      <w:r>
+        <w:rPr>
+          <w:rFonts w:ascii="Arial" w:hAnsi="Arial" w:cs="Arial"/>
+          <w:sz w:val="24"/>
+          <w:szCs w:val="24"/>
+        </w:rPr>
+        <w:t xml:space="preserve"> </w:t>
+      </w:r>
+      <w:r>
+        <w:rPr>
+          <w:rFonts w:ascii="Arial" w:hAnsi="Arial" w:cs="Arial"/>
+          <w:sz w:val="24"/>
+          <w:szCs w:val="24"/>
+        </w:rPr>
+        <w:t>E</w:t>
+      </w:r>
+      <w:r>
+        <w:rPr>
+          <w:rFonts w:ascii="Arial" w:hAnsi="Arial" w:cs="Arial"/>
+          <w:sz w:val="24"/>
+          <w:szCs w:val="24"/>
+        </w:rPr>
+        <w:t xml:space="preserve">xecutou a </w:t>
+      </w:r>
+      <w:proofErr w:type="spellStart"/>
+      <w:r>
+        <w:rPr>
+          <w:rFonts w:ascii="Arial" w:hAnsi="Arial" w:cs="Arial"/>
+          <w:sz w:val="24"/>
+          <w:szCs w:val="24"/>
+        </w:rPr>
+        <w:t>refatoração</w:t>
+      </w:r>
+      <w:proofErr w:type="spellEnd"/>
+      <w:r>
+        <w:rPr>
+          <w:rFonts w:ascii="Arial" w:hAnsi="Arial" w:cs="Arial"/>
+          <w:sz w:val="24"/>
+          <w:szCs w:val="24"/>
+        </w:rPr>
+        <w:t xml:space="preserve"> completa de todas as telas criadas anteriormente no </w:t>
+      </w:r>
+      <w:proofErr w:type="spellStart"/>
+      <w:r>
+        <w:rPr>
+          <w:rFonts w:ascii="Arial" w:hAnsi="Arial" w:cs="Arial"/>
+          <w:sz w:val="24"/>
+          <w:szCs w:val="24"/>
+        </w:rPr>
+        <w:t>Figma</w:t>
+      </w:r>
+      <w:proofErr w:type="spellEnd"/>
+      <w:r>
+        <w:rPr>
+          <w:rFonts w:ascii="Arial" w:hAnsi="Arial" w:cs="Arial"/>
+          <w:sz w:val="24"/>
+          <w:szCs w:val="24"/>
+        </w:rPr>
+        <w:t xml:space="preserve">. Atualizou as telas de Login, Cadastro e Catálogo aplicando efeitos de </w:t>
+      </w:r>
+      <w:proofErr w:type="spellStart"/>
+      <w:r>
+        <w:rPr>
+          <w:rFonts w:ascii="Arial" w:hAnsi="Arial" w:cs="Arial"/>
+          <w:sz w:val="24"/>
+          <w:szCs w:val="24"/>
+        </w:rPr>
+        <w:t>backdrop</w:t>
+      </w:r>
+      <w:proofErr w:type="spellEnd"/>
+      <w:r>
+        <w:rPr>
+          <w:rFonts w:ascii="Arial" w:hAnsi="Arial" w:cs="Arial"/>
+          <w:sz w:val="24"/>
+          <w:szCs w:val="24"/>
+        </w:rPr>
+        <w:t xml:space="preserve"> </w:t>
+      </w:r>
+      <w:proofErr w:type="spellStart"/>
+      <w:r>
+        <w:rPr>
+          <w:rFonts w:ascii="Arial" w:hAnsi="Arial" w:cs="Arial"/>
+          <w:sz w:val="24"/>
+          <w:szCs w:val="24"/>
+        </w:rPr>
+        <w:t>blur</w:t>
+      </w:r>
+      <w:proofErr w:type="spellEnd"/>
+      <w:r>
+        <w:rPr>
+          <w:rFonts w:ascii="Arial" w:hAnsi="Arial" w:cs="Arial"/>
+          <w:sz w:val="24"/>
+          <w:szCs w:val="24"/>
+        </w:rPr>
+        <w:t xml:space="preserve">, transparências e bordas com gradiente. Também reformulou os componentes reutilizáveis (botões, inputs, modais e </w:t>
+      </w:r>
+      <w:proofErr w:type="spellStart"/>
+      <w:r>
+        <w:rPr>
+          <w:rFonts w:ascii="Arial" w:hAnsi="Arial" w:cs="Arial"/>
+          <w:sz w:val="24"/>
+          <w:szCs w:val="24"/>
+        </w:rPr>
+        <w:t>cards</w:t>
+      </w:r>
+      <w:proofErr w:type="spellEnd"/>
+      <w:r>
+        <w:rPr>
+          <w:rFonts w:ascii="Arial" w:hAnsi="Arial" w:cs="Arial"/>
+          <w:sz w:val="24"/>
+          <w:szCs w:val="24"/>
+        </w:rPr>
+        <w:t xml:space="preserve">) para o novo padrão visual, definindo especificações técnicas como </w:t>
+      </w:r>
+      <w:proofErr w:type="spellStart"/>
+      <w:r>
+        <w:rPr>
+          <w:rFonts w:ascii="Arial" w:hAnsi="Arial" w:cs="Arial"/>
+          <w:sz w:val="24"/>
+          <w:szCs w:val="24"/>
+        </w:rPr>
+        <w:t>blur</w:t>
+      </w:r>
+      <w:proofErr w:type="spellEnd"/>
+      <w:r>
+        <w:rPr>
+          <w:rFonts w:ascii="Arial" w:hAnsi="Arial" w:cs="Arial"/>
+          <w:sz w:val="24"/>
+          <w:szCs w:val="24"/>
+        </w:rPr>
+        <w:t xml:space="preserve"> de 10-20px e backgrounds com </w:t>
+      </w:r>
+      <w:proofErr w:type="spellStart"/>
+      <w:r>
+        <w:rPr>
+          <w:rFonts w:ascii="Arial" w:hAnsi="Arial" w:cs="Arial"/>
+          <w:sz w:val="24"/>
+          <w:szCs w:val="24"/>
+        </w:rPr>
+        <w:t>rgba</w:t>
+      </w:r>
+      <w:proofErr w:type="spellEnd"/>
+      <w:r>
+        <w:rPr>
+          <w:rFonts w:ascii="Arial" w:hAnsi="Arial" w:cs="Arial"/>
+          <w:sz w:val="24"/>
+          <w:szCs w:val="24"/>
+        </w:rPr>
+        <w:t xml:space="preserve"> transparente.</w:t>
+      </w:r>
+    </w:p>
+    <w:p>
+      <w:pPr>
+        <w:rPr>
+          <w:rFonts w:ascii="Arial" w:hAnsi="Arial" w:cs="Arial"/>
+          <w:sz w:val="24"/>
+          <w:szCs w:val="24"/>
+        </w:rPr>
+      </w:pPr>
+    </w:p>
+    <w:p>
+      <w:pPr>
+        <w:rPr>
+          <w:rFonts w:ascii="Arial" w:hAnsi="Arial" w:cs="Arial"/>
+          <w:sz w:val="24"/>
+          <w:szCs w:val="24"/>
+        </w:rPr>
+      </w:pPr>
+      <w:r>
+        <w:rPr>
+          <w:rFonts w:ascii="Arial" w:hAnsi="Arial" w:cs="Arial"/>
+          <w:b/>
+          <w:sz w:val="24"/>
+          <w:szCs w:val="24"/>
+        </w:rPr>
+        <w:t>Bruno (</w:t>
+      </w:r>
+      <w:proofErr w:type="spellStart"/>
+      <w:r>
+        <w:rPr>
+          <w:rFonts w:ascii="Arial" w:hAnsi="Arial" w:cs="Arial"/>
+          <w:b/>
+          <w:sz w:val="24"/>
+          <w:szCs w:val="24"/>
+        </w:rPr>
+        <w:t>Frontend</w:t>
+      </w:r>
+      <w:proofErr w:type="spellEnd"/>
+      <w:r>
+        <w:rPr>
+          <w:rFonts w:ascii="Arial" w:hAnsi="Arial" w:cs="Arial"/>
+          <w:b/>
+          <w:sz w:val="24"/>
+          <w:szCs w:val="24"/>
+        </w:rPr>
+        <w:t>/</w:t>
+      </w:r>
+      <w:proofErr w:type="spellStart"/>
+      <w:r>
+        <w:rPr>
+          <w:rFonts w:ascii="Arial" w:hAnsi="Arial" w:cs="Arial"/>
+          <w:b/>
+          <w:sz w:val="24"/>
+          <w:szCs w:val="24"/>
+        </w:rPr>
+        <w:t>Backend</w:t>
+      </w:r>
+      <w:proofErr w:type="spellEnd"/>
+      <w:r>
+        <w:rPr>
+          <w:rFonts w:ascii="Arial" w:hAnsi="Arial" w:cs="Arial"/>
+          <w:b/>
+          <w:sz w:val="24"/>
+          <w:szCs w:val="24"/>
+        </w:rPr>
+        <w:t>):</w:t>
+      </w:r>
+      <w:r>
+        <w:rPr>
+          <w:rFonts w:ascii="Arial" w:hAnsi="Arial" w:cs="Arial"/>
+          <w:sz w:val="24"/>
+          <w:szCs w:val="24"/>
+        </w:rPr>
+        <w:t xml:space="preserve"> Avaliou a viabilidade de implementação do </w:t>
+      </w:r>
+      <w:proofErr w:type="spellStart"/>
+      <w:r>
+        <w:rPr>
+          <w:rFonts w:ascii="Arial" w:hAnsi="Arial" w:cs="Arial"/>
+          <w:sz w:val="24"/>
+          <w:szCs w:val="24"/>
+        </w:rPr>
+        <w:t>Liquid</w:t>
+      </w:r>
+      <w:proofErr w:type="spellEnd"/>
+      <w:r>
+        <w:rPr>
+          <w:rFonts w:ascii="Arial" w:hAnsi="Arial" w:cs="Arial"/>
+          <w:sz w:val="24"/>
+          <w:szCs w:val="24"/>
+        </w:rPr>
+        <w:t xml:space="preserve"> Glass no </w:t>
+      </w:r>
+      <w:proofErr w:type="spellStart"/>
+      <w:r>
+        <w:rPr>
+          <w:rFonts w:ascii="Arial" w:hAnsi="Arial" w:cs="Arial"/>
+          <w:sz w:val="24"/>
+          <w:szCs w:val="24"/>
+        </w:rPr>
+        <w:t>React</w:t>
+      </w:r>
+      <w:proofErr w:type="spellEnd"/>
+      <w:r>
+        <w:rPr>
+          <w:rFonts w:ascii="Arial" w:hAnsi="Arial" w:cs="Arial"/>
+          <w:sz w:val="24"/>
+          <w:szCs w:val="24"/>
+        </w:rPr>
+        <w:t xml:space="preserve">, pesquisou melhores práticas de </w:t>
+      </w:r>
+      <w:proofErr w:type="spellStart"/>
+      <w:r>
+        <w:rPr>
+          <w:rFonts w:ascii="Arial" w:hAnsi="Arial" w:cs="Arial"/>
+          <w:sz w:val="24"/>
+          <w:szCs w:val="24"/>
+        </w:rPr>
+        <w:t>glassmorphism</w:t>
+      </w:r>
+      <w:proofErr w:type="spellEnd"/>
+      <w:r>
+        <w:rPr>
+          <w:rFonts w:ascii="Arial" w:hAnsi="Arial" w:cs="Arial"/>
+          <w:sz w:val="24"/>
+          <w:szCs w:val="24"/>
+        </w:rPr>
+        <w:t xml:space="preserve"> e identificou as propriedades CSS necessárias (</w:t>
+      </w:r>
+      <w:proofErr w:type="spellStart"/>
+      <w:r>
+        <w:rPr>
+          <w:rFonts w:ascii="Arial" w:hAnsi="Arial" w:cs="Arial"/>
+          <w:sz w:val="24"/>
+          <w:szCs w:val="24"/>
+        </w:rPr>
+        <w:t>backdrop-filter</w:t>
+      </w:r>
+      <w:proofErr w:type="spellEnd"/>
+      <w:r>
+        <w:rPr>
+          <w:rFonts w:ascii="Arial" w:hAnsi="Arial" w:cs="Arial"/>
+          <w:sz w:val="24"/>
+          <w:szCs w:val="24"/>
+        </w:rPr>
+        <w:t xml:space="preserve">, background </w:t>
+      </w:r>
+      <w:proofErr w:type="spellStart"/>
+      <w:r>
+        <w:rPr>
+          <w:rFonts w:ascii="Arial" w:hAnsi="Arial" w:cs="Arial"/>
+          <w:sz w:val="24"/>
+          <w:szCs w:val="24"/>
+        </w:rPr>
+        <w:t>rgba</w:t>
+      </w:r>
+      <w:proofErr w:type="spellEnd"/>
+      <w:r>
+        <w:rPr>
+          <w:rFonts w:ascii="Arial" w:hAnsi="Arial" w:cs="Arial"/>
+          <w:sz w:val="24"/>
+          <w:szCs w:val="24"/>
+        </w:rPr>
+        <w:t xml:space="preserve">, </w:t>
+      </w:r>
+      <w:proofErr w:type="spellStart"/>
+      <w:r>
+        <w:rPr>
+          <w:rFonts w:ascii="Arial" w:hAnsi="Arial" w:cs="Arial"/>
+          <w:sz w:val="24"/>
+          <w:szCs w:val="24"/>
+        </w:rPr>
+        <w:t>borders</w:t>
+      </w:r>
+      <w:proofErr w:type="spellEnd"/>
+      <w:r>
+        <w:rPr>
+          <w:rFonts w:ascii="Arial" w:hAnsi="Arial" w:cs="Arial"/>
+          <w:sz w:val="24"/>
+          <w:szCs w:val="24"/>
+        </w:rPr>
+        <w:t xml:space="preserve"> e box-</w:t>
+      </w:r>
+      <w:proofErr w:type="spellStart"/>
+      <w:r>
+        <w:rPr>
+          <w:rFonts w:ascii="Arial" w:hAnsi="Arial" w:cs="Arial"/>
+          <w:sz w:val="24"/>
+          <w:szCs w:val="24"/>
+        </w:rPr>
+        <w:t>shadow</w:t>
+      </w:r>
+      <w:proofErr w:type="spellEnd"/>
+      <w:r>
+        <w:rPr>
+          <w:rFonts w:ascii="Arial" w:hAnsi="Arial" w:cs="Arial"/>
+          <w:sz w:val="24"/>
+          <w:szCs w:val="24"/>
+        </w:rPr>
+        <w:t xml:space="preserve">). </w:t>
+      </w:r>
+    </w:p>
+    <w:p>
+      <w:pPr>
+        <w:rPr>
+          <w:rFonts w:ascii="Arial" w:hAnsi="Arial" w:cs="Arial"/>
+          <w:sz w:val="24"/>
+          <w:szCs w:val="24"/>
+        </w:rPr>
+      </w:pPr>
+    </w:p>
+    <w:p>
+      <w:pPr>
+        <w:rPr>
+          <w:rFonts w:ascii="Arial" w:hAnsi="Arial" w:cs="Arial"/>
+          <w:sz w:val="24"/>
+          <w:szCs w:val="24"/>
+        </w:rPr>
+      </w:pPr>
+      <w:r>
+        <w:rPr>
+          <w:rFonts w:ascii="Arial" w:hAnsi="Arial" w:cs="Arial"/>
+          <w:b/>
+          <w:sz w:val="24"/>
+          <w:szCs w:val="24"/>
+        </w:rPr>
+        <w:t>Kleber (</w:t>
+      </w:r>
+      <w:proofErr w:type="spellStart"/>
+      <w:r>
+        <w:rPr>
+          <w:rFonts w:ascii="Arial" w:hAnsi="Arial" w:cs="Arial"/>
+          <w:b/>
+          <w:sz w:val="24"/>
+          <w:szCs w:val="24"/>
+        </w:rPr>
+        <w:t>Backend</w:t>
+      </w:r>
+      <w:proofErr w:type="spellEnd"/>
+      <w:r>
+        <w:rPr>
+          <w:rFonts w:ascii="Arial" w:hAnsi="Arial" w:cs="Arial"/>
+          <w:b/>
+          <w:sz w:val="24"/>
+          <w:szCs w:val="24"/>
+        </w:rPr>
+        <w:t>/Gestão):</w:t>
+      </w:r>
+      <w:r>
+        <w:rPr>
+          <w:rFonts w:ascii="Arial" w:hAnsi="Arial" w:cs="Arial"/>
+          <w:sz w:val="24"/>
+          <w:szCs w:val="24"/>
+        </w:rPr>
+        <w:t xml:space="preserve"> </w:t>
+      </w:r>
+      <w:r>
+        <w:rPr>
+          <w:rFonts w:ascii="Arial" w:hAnsi="Arial" w:cs="Arial"/>
+          <w:sz w:val="24"/>
+          <w:szCs w:val="24"/>
+        </w:rPr>
+        <w:t>Validou</w:t>
+      </w:r>
+      <w:r>
+        <w:rPr>
+          <w:rFonts w:ascii="Arial" w:hAnsi="Arial" w:cs="Arial"/>
+          <w:sz w:val="24"/>
+          <w:szCs w:val="24"/>
+        </w:rPr>
+        <w:t xml:space="preserve"> o impacto no cronograma. Ajustou as </w:t>
+      </w:r>
+      <w:proofErr w:type="spellStart"/>
+      <w:r>
+        <w:rPr>
+          <w:rFonts w:ascii="Arial" w:hAnsi="Arial" w:cs="Arial"/>
+          <w:sz w:val="24"/>
+          <w:szCs w:val="24"/>
+        </w:rPr>
+        <w:t>tasks</w:t>
+      </w:r>
+      <w:proofErr w:type="spellEnd"/>
+      <w:r>
+        <w:rPr>
+          <w:rFonts w:ascii="Arial" w:hAnsi="Arial" w:cs="Arial"/>
+          <w:sz w:val="24"/>
+          <w:szCs w:val="24"/>
+        </w:rPr>
+        <w:t xml:space="preserve"> no </w:t>
+      </w:r>
+      <w:proofErr w:type="spellStart"/>
+      <w:r>
+        <w:rPr>
+          <w:rFonts w:ascii="Arial" w:hAnsi="Arial" w:cs="Arial"/>
+          <w:sz w:val="24"/>
+          <w:szCs w:val="24"/>
+        </w:rPr>
+        <w:t>Kanban</w:t>
+      </w:r>
+      <w:proofErr w:type="spellEnd"/>
+      <w:r>
+        <w:rPr>
+          <w:rFonts w:ascii="Arial" w:hAnsi="Arial" w:cs="Arial"/>
+          <w:sz w:val="24"/>
+          <w:szCs w:val="24"/>
+        </w:rPr>
+        <w:t xml:space="preserve"> para refletir a mudança e continuou com a revisão da estrutura de rotas e planejamento de integrações do </w:t>
+      </w:r>
+      <w:proofErr w:type="spellStart"/>
+      <w:r>
+        <w:rPr>
+          <w:rFonts w:ascii="Arial" w:hAnsi="Arial" w:cs="Arial"/>
+          <w:sz w:val="24"/>
+          <w:szCs w:val="24"/>
+        </w:rPr>
+        <w:t>backend</w:t>
+      </w:r>
+      <w:proofErr w:type="spellEnd"/>
+      <w:r>
+        <w:rPr>
+          <w:rFonts w:ascii="Arial" w:hAnsi="Arial" w:cs="Arial"/>
+          <w:sz w:val="24"/>
+          <w:szCs w:val="24"/>
+        </w:rPr>
+        <w:t>.</w:t>
+      </w:r>
+      <w:r>
+        <w:rPr>
+          <w:rFonts w:ascii="Arial" w:hAnsi="Arial" w:cs="Arial"/>
+          <w:sz w:val="24"/>
+          <w:szCs w:val="24"/>
+        </w:rPr>
+        <w:br/>
+      </w:r>
+    </w:p>
+    <w:p>
+      <w:pPr>
+        <w:jc w:val="center"/>
+        <w:rPr>
+          <w:rFonts w:ascii="Arial" w:hAnsi="Arial" w:cs="Arial"/>
+          <w:b/>
+          <w:sz w:val="24"/>
+          <w:szCs w:val="24"/>
+        </w:rPr>
+      </w:pPr>
+      <w:r>
+        <w:rPr>
+          <w:rFonts w:ascii="Arial" w:hAnsi="Arial" w:cs="Arial"/>
+          <w:b/>
+          <w:sz w:val="24"/>
+          <w:szCs w:val="24"/>
+        </w:rPr>
+        <w:br/>
+        <w:t>Daily 4 – 16/12/2025</w:t>
+      </w:r>
+    </w:p>
+    <w:p>
+      <w:pPr>
+        <w:rPr>
+          <w:rFonts w:ascii="Arial" w:hAnsi="Arial" w:cs="Arial"/>
+          <w:sz w:val="24"/>
+          <w:szCs w:val="24"/>
+        </w:rPr>
+      </w:pPr>
+    </w:p>
+    <w:p>
+      <w:pPr>
+        <w:rPr>
+          <w:rFonts w:ascii="Arial" w:hAnsi="Arial" w:cs="Arial"/>
+          <w:sz w:val="24"/>
+          <w:szCs w:val="24"/>
+        </w:rPr>
+      </w:pPr>
+      <w:r>
+        <w:rPr>
+          <w:rFonts w:ascii="Arial" w:hAnsi="Arial" w:cs="Arial"/>
+          <w:b/>
+          <w:sz w:val="24"/>
+          <w:szCs w:val="24"/>
+        </w:rPr>
+        <w:t>Equipe:</w:t>
+      </w:r>
+      <w:r>
+        <w:rPr>
+          <w:rFonts w:ascii="Arial" w:hAnsi="Arial" w:cs="Arial"/>
+          <w:sz w:val="24"/>
+          <w:szCs w:val="24"/>
+        </w:rPr>
+        <w:t xml:space="preserve"> </w:t>
+      </w:r>
+      <w:r>
+        <w:rPr>
+          <w:rFonts w:ascii="Arial" w:hAnsi="Arial" w:cs="Arial"/>
+          <w:sz w:val="24"/>
+          <w:szCs w:val="24"/>
+        </w:rPr>
+        <w:t>Foco</w:t>
+      </w:r>
+      <w:r>
+        <w:rPr>
+          <w:rFonts w:ascii="Arial" w:hAnsi="Arial" w:cs="Arial"/>
+          <w:sz w:val="24"/>
+          <w:szCs w:val="24"/>
+        </w:rPr>
+        <w:t xml:space="preserve"> </w:t>
+      </w:r>
+      <w:proofErr w:type="spellStart"/>
+      <w:r>
+        <w:rPr>
+          <w:rFonts w:ascii="Arial" w:hAnsi="Arial" w:cs="Arial"/>
+          <w:sz w:val="24"/>
+          <w:szCs w:val="24"/>
+        </w:rPr>
+        <w:t>backend</w:t>
+      </w:r>
+      <w:proofErr w:type="spellEnd"/>
+      <w:r>
+        <w:rPr>
+          <w:rFonts w:ascii="Arial" w:hAnsi="Arial" w:cs="Arial"/>
+          <w:sz w:val="24"/>
+          <w:szCs w:val="24"/>
+        </w:rPr>
+        <w:t xml:space="preserve"> e criação de APIs. Foi identificado e corrigido um erro conceitual importante na estrutura do carrinho (que estava vinculado a </w:t>
+      </w:r>
+      <w:proofErr w:type="spellStart"/>
+      <w:r>
+        <w:rPr>
+          <w:rFonts w:ascii="Arial" w:hAnsi="Arial" w:cs="Arial"/>
+          <w:sz w:val="24"/>
+          <w:szCs w:val="24"/>
+        </w:rPr>
+        <w:t>pedidoId</w:t>
+      </w:r>
+      <w:proofErr w:type="spellEnd"/>
+      <w:r>
+        <w:rPr>
+          <w:rFonts w:ascii="Arial" w:hAnsi="Arial" w:cs="Arial"/>
+          <w:sz w:val="24"/>
+          <w:szCs w:val="24"/>
+        </w:rPr>
+        <w:t xml:space="preserve"> quando deveria ser </w:t>
+      </w:r>
+      <w:proofErr w:type="spellStart"/>
+      <w:r>
+        <w:rPr>
+          <w:rFonts w:ascii="Arial" w:hAnsi="Arial" w:cs="Arial"/>
+          <w:sz w:val="24"/>
+          <w:szCs w:val="24"/>
+        </w:rPr>
+        <w:t>usuarioId</w:t>
+      </w:r>
+      <w:proofErr w:type="spellEnd"/>
+      <w:r>
+        <w:rPr>
+          <w:rFonts w:ascii="Arial" w:hAnsi="Arial" w:cs="Arial"/>
+          <w:sz w:val="24"/>
+          <w:szCs w:val="24"/>
+        </w:rPr>
+        <w:t>). Configurado o banco de dados PostgreSQL com todas as 10 tabelas necessárias e definidas as variáveis de ambiente (.</w:t>
+      </w:r>
+      <w:proofErr w:type="spellStart"/>
+      <w:r>
+        <w:rPr>
+          <w:rFonts w:ascii="Arial" w:hAnsi="Arial" w:cs="Arial"/>
+          <w:sz w:val="24"/>
+          <w:szCs w:val="24"/>
+        </w:rPr>
+        <w:t>env</w:t>
+      </w:r>
+      <w:proofErr w:type="spellEnd"/>
+      <w:r>
+        <w:rPr>
+          <w:rFonts w:ascii="Arial" w:hAnsi="Arial" w:cs="Arial"/>
+          <w:sz w:val="24"/>
+          <w:szCs w:val="24"/>
+        </w:rPr>
+        <w:t>) para maior segurança.</w:t>
+      </w:r>
+    </w:p>
+    <w:p>
+      <w:pPr>
+        <w:rPr>
+          <w:rFonts w:ascii="Arial" w:hAnsi="Arial" w:cs="Arial"/>
+          <w:sz w:val="24"/>
+          <w:szCs w:val="24"/>
+        </w:rPr>
+      </w:pPr>
+    </w:p>
+    <w:p>
+      <w:pPr>
+        <w:rPr>
+          <w:rFonts w:ascii="Arial" w:hAnsi="Arial" w:cs="Arial"/>
+          <w:sz w:val="24"/>
+          <w:szCs w:val="24"/>
+        </w:rPr>
+      </w:pPr>
+      <w:r>
+        <w:rPr>
+          <w:rFonts w:ascii="Arial" w:hAnsi="Arial" w:cs="Arial"/>
+          <w:b/>
+          <w:sz w:val="24"/>
+          <w:szCs w:val="24"/>
+        </w:rPr>
+        <w:t>Sarah (Designer):</w:t>
+      </w:r>
+      <w:r>
+        <w:rPr>
+          <w:rFonts w:ascii="Arial" w:hAnsi="Arial" w:cs="Arial"/>
+          <w:sz w:val="24"/>
+          <w:szCs w:val="24"/>
+        </w:rPr>
+        <w:t xml:space="preserve"> Em modo de suporte ao desenvolvimento, disponível para dúvidas sobre layout, validação de fluxos de tela e preparação de </w:t>
+      </w:r>
+      <w:proofErr w:type="spellStart"/>
+      <w:r>
+        <w:rPr>
+          <w:rFonts w:ascii="Arial" w:hAnsi="Arial" w:cs="Arial"/>
+          <w:sz w:val="24"/>
+          <w:szCs w:val="24"/>
+        </w:rPr>
+        <w:t>assets</w:t>
+      </w:r>
+      <w:proofErr w:type="spellEnd"/>
+      <w:r>
+        <w:rPr>
+          <w:rFonts w:ascii="Arial" w:hAnsi="Arial" w:cs="Arial"/>
+          <w:sz w:val="24"/>
+          <w:szCs w:val="24"/>
+        </w:rPr>
+        <w:t xml:space="preserve"> para implementação futura.</w:t>
+      </w:r>
+    </w:p>
+    <w:p>
+      <w:pPr>
+        <w:rPr>
+          <w:rFonts w:ascii="Arial" w:hAnsi="Arial" w:cs="Arial"/>
+          <w:sz w:val="24"/>
+          <w:szCs w:val="24"/>
+        </w:rPr>
+      </w:pPr>
+    </w:p>
+    <w:p>
+      <w:pPr>
+        <w:rPr>
+          <w:rFonts w:ascii="Arial" w:hAnsi="Arial" w:cs="Arial"/>
+          <w:sz w:val="24"/>
+          <w:szCs w:val="24"/>
+        </w:rPr>
+      </w:pPr>
+      <w:r>
+        <w:rPr>
+          <w:rFonts w:ascii="Arial" w:hAnsi="Arial" w:cs="Arial"/>
+          <w:b/>
+          <w:sz w:val="24"/>
+          <w:szCs w:val="24"/>
+        </w:rPr>
+        <w:t>Bruno (</w:t>
+      </w:r>
+      <w:proofErr w:type="spellStart"/>
+      <w:r>
+        <w:rPr>
+          <w:rFonts w:ascii="Arial" w:hAnsi="Arial" w:cs="Arial"/>
+          <w:b/>
+          <w:sz w:val="24"/>
+          <w:szCs w:val="24"/>
+        </w:rPr>
+        <w:t>Frontend</w:t>
+      </w:r>
+      <w:proofErr w:type="spellEnd"/>
+      <w:r>
+        <w:rPr>
+          <w:rFonts w:ascii="Arial" w:hAnsi="Arial" w:cs="Arial"/>
+          <w:b/>
+          <w:sz w:val="24"/>
+          <w:szCs w:val="24"/>
+        </w:rPr>
+        <w:t>/</w:t>
+      </w:r>
+      <w:proofErr w:type="spellStart"/>
+      <w:r>
+        <w:rPr>
+          <w:rFonts w:ascii="Arial" w:hAnsi="Arial" w:cs="Arial"/>
+          <w:b/>
+          <w:sz w:val="24"/>
+          <w:szCs w:val="24"/>
+        </w:rPr>
+        <w:t>Backend</w:t>
+      </w:r>
+      <w:proofErr w:type="spellEnd"/>
+      <w:proofErr w:type="gramStart"/>
+      <w:r>
+        <w:rPr>
+          <w:rFonts w:ascii="Arial" w:hAnsi="Arial" w:cs="Arial"/>
+          <w:b/>
+          <w:sz w:val="24"/>
+          <w:szCs w:val="24"/>
+        </w:rPr>
+        <w:t>):</w:t>
+      </w:r>
+      <w:r>
+        <w:rPr>
+          <w:rFonts w:ascii="Arial" w:hAnsi="Arial" w:cs="Arial"/>
+          <w:sz w:val="24"/>
+          <w:szCs w:val="24"/>
+        </w:rPr>
+        <w:t>.</w:t>
+      </w:r>
+      <w:proofErr w:type="gramEnd"/>
+      <w:r>
+        <w:rPr>
+          <w:rFonts w:ascii="Arial" w:hAnsi="Arial" w:cs="Arial"/>
+          <w:sz w:val="24"/>
+          <w:szCs w:val="24"/>
+        </w:rPr>
+        <w:t xml:space="preserve"> Realizou ajustes críticos em 3 </w:t>
+      </w:r>
+      <w:proofErr w:type="spellStart"/>
+      <w:r>
+        <w:rPr>
+          <w:rFonts w:ascii="Arial" w:hAnsi="Arial" w:cs="Arial"/>
+          <w:sz w:val="24"/>
+          <w:szCs w:val="24"/>
+        </w:rPr>
+        <w:t>routers</w:t>
+      </w:r>
+      <w:proofErr w:type="spellEnd"/>
+      <w:r>
+        <w:rPr>
+          <w:rFonts w:ascii="Arial" w:hAnsi="Arial" w:cs="Arial"/>
+          <w:sz w:val="24"/>
+          <w:szCs w:val="24"/>
+        </w:rPr>
+        <w:t xml:space="preserve"> (carrinho, </w:t>
+      </w:r>
+      <w:proofErr w:type="spellStart"/>
+      <w:r>
+        <w:rPr>
+          <w:rFonts w:ascii="Arial" w:hAnsi="Arial" w:cs="Arial"/>
+          <w:sz w:val="24"/>
+          <w:szCs w:val="24"/>
+        </w:rPr>
+        <w:t>endereco</w:t>
+      </w:r>
+      <w:proofErr w:type="spellEnd"/>
+      <w:r>
+        <w:rPr>
+          <w:rFonts w:ascii="Arial" w:hAnsi="Arial" w:cs="Arial"/>
+          <w:sz w:val="24"/>
+          <w:szCs w:val="24"/>
+        </w:rPr>
+        <w:t xml:space="preserve">, pedido) corrigindo conceitos errados e ordem de rotas. Atualizou 4 </w:t>
+      </w:r>
+      <w:proofErr w:type="spellStart"/>
+      <w:r>
+        <w:rPr>
+          <w:rFonts w:ascii="Arial" w:hAnsi="Arial" w:cs="Arial"/>
+          <w:sz w:val="24"/>
+          <w:szCs w:val="24"/>
+        </w:rPr>
+        <w:t>DAOs</w:t>
+      </w:r>
+      <w:proofErr w:type="spellEnd"/>
+      <w:r>
+        <w:rPr>
+          <w:rFonts w:ascii="Arial" w:hAnsi="Arial" w:cs="Arial"/>
+          <w:sz w:val="24"/>
+          <w:szCs w:val="24"/>
+        </w:rPr>
+        <w:t xml:space="preserve"> corrigindo nomes de tabelas, caminhos de </w:t>
+      </w:r>
+      <w:proofErr w:type="spellStart"/>
+      <w:r>
+        <w:rPr>
+          <w:rFonts w:ascii="Arial" w:hAnsi="Arial" w:cs="Arial"/>
+          <w:sz w:val="24"/>
+          <w:szCs w:val="24"/>
+        </w:rPr>
+        <w:t>require</w:t>
+      </w:r>
+      <w:proofErr w:type="spellEnd"/>
+      <w:r>
+        <w:rPr>
+          <w:rFonts w:ascii="Arial" w:hAnsi="Arial" w:cs="Arial"/>
+          <w:sz w:val="24"/>
+          <w:szCs w:val="24"/>
+        </w:rPr>
+        <w:t xml:space="preserve"> e adicionando funções </w:t>
+      </w:r>
+      <w:r>
+        <w:rPr>
+          <w:rFonts w:ascii="Arial" w:hAnsi="Arial" w:cs="Arial"/>
+          <w:sz w:val="24"/>
+          <w:szCs w:val="24"/>
+        </w:rPr>
+        <w:lastRenderedPageBreak/>
+        <w:t xml:space="preserve">faltantes como </w:t>
+      </w:r>
+      <w:proofErr w:type="spellStart"/>
+      <w:proofErr w:type="gramStart"/>
+      <w:r>
+        <w:rPr>
+          <w:rFonts w:ascii="Arial" w:hAnsi="Arial" w:cs="Arial"/>
+          <w:sz w:val="24"/>
+          <w:szCs w:val="24"/>
+        </w:rPr>
+        <w:t>limparCarrinho</w:t>
+      </w:r>
+      <w:proofErr w:type="spellEnd"/>
+      <w:r>
+        <w:rPr>
+          <w:rFonts w:ascii="Arial" w:hAnsi="Arial" w:cs="Arial"/>
+          <w:sz w:val="24"/>
+          <w:szCs w:val="24"/>
+        </w:rPr>
+        <w:t>(</w:t>
+      </w:r>
+      <w:proofErr w:type="gramEnd"/>
+      <w:r>
+        <w:rPr>
+          <w:rFonts w:ascii="Arial" w:hAnsi="Arial" w:cs="Arial"/>
+          <w:sz w:val="24"/>
+          <w:szCs w:val="24"/>
+        </w:rPr>
+        <w:t>)</w:t>
+      </w:r>
+      <w:r>
+        <w:rPr>
+          <w:rFonts w:ascii="Arial" w:hAnsi="Arial" w:cs="Arial"/>
+          <w:sz w:val="24"/>
+          <w:szCs w:val="24"/>
+        </w:rPr>
+        <w:t xml:space="preserve">. </w:t>
+      </w:r>
+      <w:r>
+        <w:rPr>
+          <w:rFonts w:ascii="Arial" w:hAnsi="Arial" w:cs="Arial"/>
+          <w:sz w:val="24"/>
+          <w:szCs w:val="24"/>
+        </w:rPr>
+        <w:t xml:space="preserve">Implementou padrão consistente com autenticação JWT, tratamento de erros e retorno padronizado. </w:t>
+      </w:r>
+    </w:p>
+    <w:p>
+      <w:pPr>
+        <w:rPr>
+          <w:rFonts w:ascii="Arial" w:hAnsi="Arial" w:cs="Arial"/>
+          <w:sz w:val="24"/>
+          <w:szCs w:val="24"/>
+        </w:rPr>
+      </w:pPr>
+      <w:r>
+        <w:rPr>
+          <w:rFonts w:ascii="Arial" w:hAnsi="Arial" w:cs="Arial"/>
+          <w:b/>
+          <w:sz w:val="24"/>
+          <w:szCs w:val="24"/>
+        </w:rPr>
+        <w:t>Kleber (</w:t>
+      </w:r>
+      <w:proofErr w:type="spellStart"/>
+      <w:r>
+        <w:rPr>
+          <w:rFonts w:ascii="Arial" w:hAnsi="Arial" w:cs="Arial"/>
+          <w:b/>
+          <w:sz w:val="24"/>
+          <w:szCs w:val="24"/>
+        </w:rPr>
+        <w:t>Backend</w:t>
+      </w:r>
+      <w:proofErr w:type="spellEnd"/>
+      <w:r>
+        <w:rPr>
+          <w:rFonts w:ascii="Arial" w:hAnsi="Arial" w:cs="Arial"/>
+          <w:b/>
+          <w:sz w:val="24"/>
+          <w:szCs w:val="24"/>
+        </w:rPr>
+        <w:t>/Gestão):</w:t>
+      </w:r>
+      <w:r>
+        <w:rPr>
+          <w:rFonts w:ascii="Arial" w:hAnsi="Arial" w:cs="Arial"/>
+          <w:sz w:val="24"/>
+          <w:szCs w:val="24"/>
+        </w:rPr>
+        <w:t xml:space="preserve"> Configurou o PostgreSQL criando o banco '</w:t>
+      </w:r>
+      <w:proofErr w:type="spellStart"/>
+      <w:r>
+        <w:rPr>
+          <w:rFonts w:ascii="Arial" w:hAnsi="Arial" w:cs="Arial"/>
+          <w:sz w:val="24"/>
+          <w:szCs w:val="24"/>
+        </w:rPr>
+        <w:t>subscrivery</w:t>
+      </w:r>
+      <w:proofErr w:type="spellEnd"/>
+      <w:r>
+        <w:rPr>
+          <w:rFonts w:ascii="Arial" w:hAnsi="Arial" w:cs="Arial"/>
+          <w:sz w:val="24"/>
+          <w:szCs w:val="24"/>
+        </w:rPr>
+        <w:t>' e todas as tabelas (</w:t>
+      </w:r>
+      <w:proofErr w:type="spellStart"/>
+      <w:r>
+        <w:rPr>
+          <w:rFonts w:ascii="Arial" w:hAnsi="Arial" w:cs="Arial"/>
+          <w:sz w:val="24"/>
+          <w:szCs w:val="24"/>
+        </w:rPr>
+        <w:t>usuarios</w:t>
+      </w:r>
+      <w:proofErr w:type="spellEnd"/>
+      <w:r>
+        <w:rPr>
+          <w:rFonts w:ascii="Arial" w:hAnsi="Arial" w:cs="Arial"/>
+          <w:sz w:val="24"/>
+          <w:szCs w:val="24"/>
+        </w:rPr>
+        <w:t xml:space="preserve">, produtos, </w:t>
+      </w:r>
+      <w:proofErr w:type="spellStart"/>
+      <w:r>
+        <w:rPr>
+          <w:rFonts w:ascii="Arial" w:hAnsi="Arial" w:cs="Arial"/>
+          <w:sz w:val="24"/>
+          <w:szCs w:val="24"/>
+        </w:rPr>
+        <w:t>enderecos</w:t>
+      </w:r>
+      <w:proofErr w:type="spellEnd"/>
+      <w:r>
+        <w:rPr>
+          <w:rFonts w:ascii="Arial" w:hAnsi="Arial" w:cs="Arial"/>
+          <w:sz w:val="24"/>
+          <w:szCs w:val="24"/>
+        </w:rPr>
+        <w:t xml:space="preserve">, </w:t>
+      </w:r>
+      <w:proofErr w:type="spellStart"/>
+      <w:r>
+        <w:rPr>
+          <w:rFonts w:ascii="Arial" w:hAnsi="Arial" w:cs="Arial"/>
+          <w:sz w:val="24"/>
+          <w:szCs w:val="24"/>
+        </w:rPr>
+        <w:t>carrinho_itens</w:t>
+      </w:r>
+      <w:proofErr w:type="spellEnd"/>
+      <w:r>
+        <w:rPr>
+          <w:rFonts w:ascii="Arial" w:hAnsi="Arial" w:cs="Arial"/>
+          <w:sz w:val="24"/>
+          <w:szCs w:val="24"/>
+        </w:rPr>
+        <w:t xml:space="preserve">, pedidos, </w:t>
+      </w:r>
+      <w:proofErr w:type="spellStart"/>
+      <w:r>
+        <w:rPr>
+          <w:rFonts w:ascii="Arial" w:hAnsi="Arial" w:cs="Arial"/>
+          <w:sz w:val="24"/>
+          <w:szCs w:val="24"/>
+        </w:rPr>
+        <w:t>pedido_itens</w:t>
+      </w:r>
+      <w:proofErr w:type="spellEnd"/>
+      <w:r>
+        <w:rPr>
+          <w:rFonts w:ascii="Arial" w:hAnsi="Arial" w:cs="Arial"/>
+          <w:sz w:val="24"/>
+          <w:szCs w:val="24"/>
+        </w:rPr>
+        <w:t xml:space="preserve">, </w:t>
+      </w:r>
+      <w:proofErr w:type="spellStart"/>
+      <w:r>
+        <w:rPr>
+          <w:rFonts w:ascii="Arial" w:hAnsi="Arial" w:cs="Arial"/>
+          <w:sz w:val="24"/>
+          <w:szCs w:val="24"/>
+        </w:rPr>
+        <w:t>cartoes_credito</w:t>
+      </w:r>
+      <w:proofErr w:type="spellEnd"/>
+      <w:r>
+        <w:rPr>
+          <w:rFonts w:ascii="Arial" w:hAnsi="Arial" w:cs="Arial"/>
+          <w:sz w:val="24"/>
+          <w:szCs w:val="24"/>
+        </w:rPr>
+        <w:t xml:space="preserve">, pagamentos, entregas, </w:t>
+      </w:r>
+      <w:proofErr w:type="spellStart"/>
+      <w:r>
+        <w:rPr>
+          <w:rFonts w:ascii="Arial" w:hAnsi="Arial" w:cs="Arial"/>
+          <w:sz w:val="24"/>
+          <w:szCs w:val="24"/>
+        </w:rPr>
+        <w:t>club_market</w:t>
+      </w:r>
+      <w:proofErr w:type="spellEnd"/>
+      <w:r>
+        <w:rPr>
+          <w:rFonts w:ascii="Arial" w:hAnsi="Arial" w:cs="Arial"/>
+          <w:sz w:val="24"/>
+          <w:szCs w:val="24"/>
+        </w:rPr>
+        <w:t xml:space="preserve">). Criou 4 APIs completas do </w:t>
+      </w:r>
+      <w:proofErr w:type="spellStart"/>
+      <w:r>
+        <w:rPr>
+          <w:rFonts w:ascii="Arial" w:hAnsi="Arial" w:cs="Arial"/>
+          <w:sz w:val="24"/>
+          <w:szCs w:val="24"/>
+        </w:rPr>
+        <w:t>frontend</w:t>
+      </w:r>
+      <w:proofErr w:type="spellEnd"/>
+      <w:r>
+        <w:rPr>
+          <w:rFonts w:ascii="Arial" w:hAnsi="Arial" w:cs="Arial"/>
+          <w:sz w:val="24"/>
+          <w:szCs w:val="24"/>
+        </w:rPr>
+        <w:t xml:space="preserve"> (produtoAPI.js, carrinhoAPI.js, pedidoAPI.js e enderecoAPI.js) com aproximadamente 30 funções no total. Configurou variáveis de ambiente com </w:t>
+      </w:r>
+      <w:proofErr w:type="spellStart"/>
+      <w:r>
+        <w:rPr>
+          <w:rFonts w:ascii="Arial" w:hAnsi="Arial" w:cs="Arial"/>
+          <w:sz w:val="24"/>
+          <w:szCs w:val="24"/>
+        </w:rPr>
+        <w:t>dotenv</w:t>
+      </w:r>
+      <w:proofErr w:type="spellEnd"/>
+      <w:r>
+        <w:rPr>
+          <w:rFonts w:ascii="Arial" w:hAnsi="Arial" w:cs="Arial"/>
+          <w:sz w:val="24"/>
+          <w:szCs w:val="24"/>
+        </w:rPr>
+        <w:t xml:space="preserve"> </w:t>
+      </w:r>
+      <w:proofErr w:type="gramStart"/>
+      <w:r>
+        <w:rPr>
+          <w:rFonts w:ascii="Arial" w:hAnsi="Arial" w:cs="Arial"/>
+          <w:sz w:val="24"/>
+          <w:szCs w:val="24"/>
+        </w:rPr>
+        <w:t>e .</w:t>
+      </w:r>
+      <w:proofErr w:type="spellStart"/>
+      <w:r>
+        <w:rPr>
+          <w:rFonts w:ascii="Arial" w:hAnsi="Arial" w:cs="Arial"/>
+          <w:sz w:val="24"/>
+          <w:szCs w:val="24"/>
+        </w:rPr>
+        <w:t>gitignore</w:t>
+      </w:r>
+      <w:proofErr w:type="spellEnd"/>
+      <w:proofErr w:type="gramEnd"/>
+      <w:r>
+        <w:rPr>
+          <w:rFonts w:ascii="Arial" w:hAnsi="Arial" w:cs="Arial"/>
+          <w:sz w:val="24"/>
+          <w:szCs w:val="24"/>
+        </w:rPr>
+        <w:t>.</w:t>
+      </w:r>
+      <w:r>
+        <w:rPr>
+          <w:rFonts w:ascii="Arial" w:hAnsi="Arial" w:cs="Arial"/>
+          <w:sz w:val="24"/>
+          <w:szCs w:val="24"/>
+        </w:rPr>
+        <w:t xml:space="preserve"> </w:t>
+      </w:r>
+      <w:r>
+        <w:rPr>
+          <w:rFonts w:ascii="Arial" w:hAnsi="Arial" w:cs="Arial"/>
+          <w:sz w:val="24"/>
+          <w:szCs w:val="24"/>
+        </w:rPr>
+        <w:br/>
+      </w:r>
+    </w:p>
+    <w:p>
+      <w:pPr>
+        <w:jc w:val="center"/>
+        <w:rPr>
+          <w:rFonts w:ascii="Arial" w:hAnsi="Arial" w:cs="Arial"/>
+          <w:b/>
+          <w:sz w:val="24"/>
+          <w:szCs w:val="24"/>
+        </w:rPr>
+      </w:pPr>
+      <w:r>
+        <w:rPr>
+          <w:rFonts w:ascii="Arial" w:hAnsi="Arial" w:cs="Arial"/>
+          <w:sz w:val="24"/>
+          <w:szCs w:val="24"/>
+        </w:rPr>
+        <w:br/>
+      </w:r>
+      <w:r>
+        <w:rPr>
+          <w:rFonts w:ascii="Arial" w:hAnsi="Arial" w:cs="Arial"/>
+          <w:b/>
+          <w:sz w:val="24"/>
+          <w:szCs w:val="24"/>
+        </w:rPr>
+        <w:t>Daily 5 – 18/12/2024</w:t>
+      </w:r>
+    </w:p>
+    <w:p>
+      <w:pPr>
+        <w:jc w:val="center"/>
+        <w:rPr>
+          <w:rFonts w:ascii="Arial" w:hAnsi="Arial" w:cs="Arial"/>
+          <w:b/>
+          <w:sz w:val="24"/>
+          <w:szCs w:val="24"/>
+        </w:rPr>
+      </w:pPr>
+    </w:p>
+    <w:p>
+      <w:pPr>
+        <w:rPr>
+          <w:rFonts w:ascii="Arial" w:hAnsi="Arial" w:cs="Arial"/>
+          <w:sz w:val="24"/>
+          <w:szCs w:val="24"/>
+        </w:rPr>
+      </w:pPr>
+      <w:r>
+        <w:rPr>
+          <w:rFonts w:ascii="Arial" w:hAnsi="Arial" w:cs="Arial"/>
+          <w:b/>
+          <w:sz w:val="24"/>
+          <w:szCs w:val="24"/>
+        </w:rPr>
+        <w:t>Equipe:</w:t>
+      </w:r>
+      <w:r>
+        <w:rPr>
+          <w:rFonts w:ascii="Arial" w:hAnsi="Arial" w:cs="Arial"/>
+          <w:sz w:val="24"/>
+          <w:szCs w:val="24"/>
+        </w:rPr>
+        <w:t xml:space="preserve"> Iniciada fase de testes do </w:t>
+      </w:r>
+      <w:proofErr w:type="spellStart"/>
+      <w:r>
+        <w:rPr>
+          <w:rFonts w:ascii="Arial" w:hAnsi="Arial" w:cs="Arial"/>
+          <w:sz w:val="24"/>
+          <w:szCs w:val="24"/>
+        </w:rPr>
+        <w:t>backend</w:t>
+      </w:r>
+      <w:proofErr w:type="spellEnd"/>
+      <w:r>
+        <w:rPr>
+          <w:rFonts w:ascii="Arial" w:hAnsi="Arial" w:cs="Arial"/>
+          <w:sz w:val="24"/>
+          <w:szCs w:val="24"/>
+        </w:rPr>
+        <w:t xml:space="preserve">. Definido que todas as rotas seriam validadas no </w:t>
+      </w:r>
+      <w:proofErr w:type="spellStart"/>
+      <w:r>
+        <w:rPr>
+          <w:rFonts w:ascii="Arial" w:hAnsi="Arial" w:cs="Arial"/>
+          <w:sz w:val="24"/>
+          <w:szCs w:val="24"/>
+        </w:rPr>
+        <w:t>Postman</w:t>
+      </w:r>
+      <w:proofErr w:type="spellEnd"/>
+      <w:r>
+        <w:rPr>
+          <w:rFonts w:ascii="Arial" w:hAnsi="Arial" w:cs="Arial"/>
+          <w:sz w:val="24"/>
+          <w:szCs w:val="24"/>
+        </w:rPr>
+        <w:t xml:space="preserve"> antes da implementação de autenticação. Confirmada estrutura de 10 tabelas no banco de dados PostgreSQL e preparação para integração com Mercado Pago.</w:t>
+      </w:r>
+    </w:p>
+    <w:p>
+      <w:pPr>
+        <w:rPr>
+          <w:rFonts w:ascii="Arial" w:hAnsi="Arial" w:cs="Arial"/>
+          <w:sz w:val="24"/>
+          <w:szCs w:val="24"/>
+        </w:rPr>
+      </w:pPr>
+    </w:p>
+    <w:p>
+      <w:pPr>
+        <w:rPr>
+          <w:rFonts w:ascii="Arial" w:hAnsi="Arial" w:cs="Arial"/>
+          <w:sz w:val="24"/>
+          <w:szCs w:val="24"/>
+          <w:lang w:val="en-US"/>
+        </w:rPr>
+      </w:pPr>
+      <w:r>
+        <w:rPr>
+          <w:rFonts w:ascii="Arial" w:hAnsi="Arial" w:cs="Arial"/>
+          <w:sz w:val="24"/>
+          <w:szCs w:val="24"/>
+          <w:lang w:val="en-US"/>
+        </w:rPr>
+        <w:t>Sarah (Designer): -</w:t>
+      </w:r>
+    </w:p>
+    <w:p>
+      <w:pPr>
+        <w:rPr>
+          <w:rFonts w:ascii="Arial" w:hAnsi="Arial" w:cs="Arial"/>
+          <w:sz w:val="24"/>
+          <w:szCs w:val="24"/>
+          <w:lang w:val="en-US"/>
+        </w:rPr>
+      </w:pPr>
+    </w:p>
+    <w:p>
+      <w:pPr>
+        <w:rPr>
+          <w:rFonts w:ascii="Arial" w:hAnsi="Arial" w:cs="Arial"/>
+          <w:sz w:val="24"/>
+          <w:szCs w:val="24"/>
+          <w:lang w:val="en-US"/>
+        </w:rPr>
+      </w:pPr>
+      <w:r>
+        <w:rPr>
+          <w:rFonts w:ascii="Arial" w:hAnsi="Arial" w:cs="Arial"/>
+          <w:sz w:val="24"/>
+          <w:szCs w:val="24"/>
+          <w:lang w:val="en-US"/>
+        </w:rPr>
+        <w:t xml:space="preserve">Bruno (Frontend/Backend): </w:t>
+      </w:r>
+    </w:p>
+    <w:p>
+      <w:pPr>
+        <w:rPr>
+          <w:rFonts w:ascii="Arial" w:hAnsi="Arial" w:cs="Arial"/>
+          <w:sz w:val="24"/>
+          <w:szCs w:val="24"/>
+          <w:lang w:val="en-US"/>
+        </w:rPr>
+      </w:pPr>
+    </w:p>
+    <w:p>
+      <w:pPr>
+        <w:jc w:val="center"/>
+        <w:rPr>
+          <w:rFonts w:ascii="Arial" w:hAnsi="Arial" w:cs="Arial"/>
+          <w:b/>
+          <w:sz w:val="24"/>
+          <w:szCs w:val="24"/>
+        </w:rPr>
+      </w:pPr>
+      <w:r>
+        <w:rPr>
+          <w:rFonts w:ascii="Arial" w:hAnsi="Arial" w:cs="Arial"/>
+          <w:sz w:val="24"/>
+          <w:szCs w:val="24"/>
+        </w:rPr>
+        <w:t>Kleber (</w:t>
+      </w:r>
+      <w:proofErr w:type="spellStart"/>
+      <w:r>
+        <w:rPr>
+          <w:rFonts w:ascii="Arial" w:hAnsi="Arial" w:cs="Arial"/>
+          <w:sz w:val="24"/>
+          <w:szCs w:val="24"/>
+        </w:rPr>
+        <w:t>Backend</w:t>
+      </w:r>
+      <w:proofErr w:type="spellEnd"/>
+      <w:r>
+        <w:rPr>
+          <w:rFonts w:ascii="Arial" w:hAnsi="Arial" w:cs="Arial"/>
+          <w:sz w:val="24"/>
+          <w:szCs w:val="24"/>
+        </w:rPr>
+        <w:t>/Gestão): Implementou o arquivo principal server.js com todos os middlewares (</w:t>
+      </w:r>
+      <w:proofErr w:type="spellStart"/>
+      <w:r>
+        <w:rPr>
+          <w:rFonts w:ascii="Arial" w:hAnsi="Arial" w:cs="Arial"/>
+          <w:sz w:val="24"/>
+          <w:szCs w:val="24"/>
+        </w:rPr>
+        <w:t>cors</w:t>
+      </w:r>
+      <w:proofErr w:type="spellEnd"/>
+      <w:r>
+        <w:rPr>
+          <w:rFonts w:ascii="Arial" w:hAnsi="Arial" w:cs="Arial"/>
+          <w:sz w:val="24"/>
+          <w:szCs w:val="24"/>
+        </w:rPr>
+        <w:t xml:space="preserve">, </w:t>
+      </w:r>
+      <w:proofErr w:type="spellStart"/>
+      <w:r>
+        <w:rPr>
+          <w:rFonts w:ascii="Arial" w:hAnsi="Arial" w:cs="Arial"/>
+          <w:sz w:val="24"/>
+          <w:szCs w:val="24"/>
+        </w:rPr>
+        <w:t>body-parser</w:t>
+      </w:r>
+      <w:proofErr w:type="spellEnd"/>
+      <w:r>
+        <w:rPr>
+          <w:rFonts w:ascii="Arial" w:hAnsi="Arial" w:cs="Arial"/>
+          <w:sz w:val="24"/>
+          <w:szCs w:val="24"/>
+        </w:rPr>
+        <w:t xml:space="preserve">) e registrou as 11 rotas da API. Realizou testes extensivos no </w:t>
+      </w:r>
+      <w:proofErr w:type="spellStart"/>
+      <w:r>
+        <w:rPr>
+          <w:rFonts w:ascii="Arial" w:hAnsi="Arial" w:cs="Arial"/>
+          <w:sz w:val="24"/>
+          <w:szCs w:val="24"/>
+        </w:rPr>
+        <w:t>Postman</w:t>
+      </w:r>
+      <w:proofErr w:type="spellEnd"/>
+      <w:r>
+        <w:rPr>
+          <w:rFonts w:ascii="Arial" w:hAnsi="Arial" w:cs="Arial"/>
+          <w:sz w:val="24"/>
+          <w:szCs w:val="24"/>
+        </w:rPr>
+        <w:t xml:space="preserve"> de todas as rotas públicas: cadastro, login, produtos, carrinho, pedidos, endereços, cartões, </w:t>
+      </w:r>
+      <w:proofErr w:type="spellStart"/>
+      <w:r>
+        <w:rPr>
+          <w:rFonts w:ascii="Arial" w:hAnsi="Arial" w:cs="Arial"/>
+          <w:sz w:val="24"/>
+          <w:szCs w:val="24"/>
+        </w:rPr>
+        <w:t>club</w:t>
+      </w:r>
+      <w:proofErr w:type="spellEnd"/>
+      <w:r>
+        <w:rPr>
+          <w:rFonts w:ascii="Arial" w:hAnsi="Arial" w:cs="Arial"/>
+          <w:sz w:val="24"/>
+          <w:szCs w:val="24"/>
+        </w:rPr>
+        <w:t xml:space="preserve"> </w:t>
+      </w:r>
+      <w:proofErr w:type="spellStart"/>
+      <w:r>
+        <w:rPr>
+          <w:rFonts w:ascii="Arial" w:hAnsi="Arial" w:cs="Arial"/>
+          <w:sz w:val="24"/>
+          <w:szCs w:val="24"/>
+        </w:rPr>
+        <w:t>market</w:t>
+      </w:r>
+      <w:proofErr w:type="spellEnd"/>
+      <w:r>
+        <w:rPr>
+          <w:rFonts w:ascii="Arial" w:hAnsi="Arial" w:cs="Arial"/>
+          <w:sz w:val="24"/>
+          <w:szCs w:val="24"/>
+        </w:rPr>
+        <w:t xml:space="preserve"> e entregas. Corrigiu bug de importação no clienteRouter.js e validou chaves estrangeiras. Configurou e testou a conexão com PostgreSQL usando a biblioteca pg.</w:t>
+      </w:r>
+      <w:r>
+        <w:rPr>
+          <w:rFonts w:ascii="Arial" w:hAnsi="Arial" w:cs="Arial"/>
+          <w:sz w:val="24"/>
+          <w:szCs w:val="24"/>
+        </w:rPr>
+        <w:br/>
+      </w:r>
+      <w:r>
+        <w:rPr>
+          <w:rFonts w:ascii="Arial" w:hAnsi="Arial" w:cs="Arial"/>
+          <w:sz w:val="24"/>
+          <w:szCs w:val="24"/>
+        </w:rPr>
+        <w:br/>
+      </w:r>
+      <w:r>
+        <w:rPr>
+          <w:rFonts w:ascii="Arial" w:hAnsi="Arial" w:cs="Arial"/>
+          <w:sz w:val="24"/>
+          <w:szCs w:val="24"/>
+        </w:rPr>
+        <w:br/>
+      </w:r>
+      <w:r>
+        <w:rPr>
+          <w:rFonts w:ascii="Arial" w:hAnsi="Arial" w:cs="Arial"/>
+          <w:b/>
+          <w:sz w:val="24"/>
+          <w:szCs w:val="24"/>
+        </w:rPr>
+        <w:t>Daily 6 – 19/12/2024</w:t>
+      </w:r>
+    </w:p>
+    <w:p>
+      <w:pPr>
+        <w:jc w:val="center"/>
+        <w:rPr>
+          <w:rFonts w:ascii="Arial" w:hAnsi="Arial" w:cs="Arial"/>
+          <w:sz w:val="24"/>
+          <w:szCs w:val="24"/>
+        </w:rPr>
+      </w:pPr>
+    </w:p>
+    <w:p>
+      <w:pPr>
+        <w:rPr>
+          <w:rFonts w:ascii="Arial" w:hAnsi="Arial" w:cs="Arial"/>
+          <w:sz w:val="24"/>
+          <w:szCs w:val="24"/>
+        </w:rPr>
+      </w:pPr>
+      <w:r>
+        <w:rPr>
+          <w:rFonts w:ascii="Arial" w:hAnsi="Arial" w:cs="Arial"/>
+          <w:sz w:val="24"/>
+          <w:szCs w:val="24"/>
+        </w:rPr>
+        <w:t xml:space="preserve">Equipe: Implementação completa do sistema de autenticação JWT. Principal alcançado: todas as rotas sensíveis agora protegidas com validação de </w:t>
+      </w:r>
+      <w:proofErr w:type="spellStart"/>
+      <w:r>
+        <w:rPr>
+          <w:rFonts w:ascii="Arial" w:hAnsi="Arial" w:cs="Arial"/>
+          <w:sz w:val="24"/>
+          <w:szCs w:val="24"/>
+        </w:rPr>
+        <w:t>token</w:t>
+      </w:r>
+      <w:proofErr w:type="spellEnd"/>
+      <w:r>
+        <w:rPr>
+          <w:rFonts w:ascii="Arial" w:hAnsi="Arial" w:cs="Arial"/>
+          <w:sz w:val="24"/>
+          <w:szCs w:val="24"/>
+        </w:rPr>
+        <w:t>. Sistema pronto para próxima fase de integração com Mercado Pago.</w:t>
+      </w:r>
+    </w:p>
+    <w:p>
+      <w:pPr>
+        <w:rPr>
+          <w:rFonts w:ascii="Arial" w:hAnsi="Arial" w:cs="Arial"/>
+          <w:sz w:val="24"/>
+          <w:szCs w:val="24"/>
+        </w:rPr>
+      </w:pPr>
+    </w:p>
+    <w:p>
+      <w:pPr>
+        <w:rPr>
+          <w:rFonts w:ascii="Arial" w:hAnsi="Arial" w:cs="Arial"/>
+          <w:sz w:val="24"/>
+          <w:szCs w:val="24"/>
+        </w:rPr>
+      </w:pPr>
+      <w:r>
+        <w:rPr>
+          <w:rFonts w:ascii="Arial" w:hAnsi="Arial" w:cs="Arial"/>
+          <w:sz w:val="24"/>
+          <w:szCs w:val="24"/>
+        </w:rPr>
+        <w:t>Sarah (Designer): -</w:t>
+      </w:r>
+    </w:p>
+    <w:p>
+      <w:pPr>
+        <w:rPr>
+          <w:rFonts w:ascii="Arial" w:hAnsi="Arial" w:cs="Arial"/>
+          <w:sz w:val="24"/>
+          <w:szCs w:val="24"/>
+        </w:rPr>
+      </w:pPr>
+    </w:p>
+    <w:p>
+      <w:pPr>
+        <w:rPr>
+          <w:rFonts w:ascii="Arial" w:hAnsi="Arial" w:cs="Arial"/>
+          <w:sz w:val="24"/>
+          <w:szCs w:val="24"/>
+        </w:rPr>
+      </w:pPr>
+      <w:r>
+        <w:rPr>
+          <w:rFonts w:ascii="Arial" w:hAnsi="Arial" w:cs="Arial"/>
+          <w:sz w:val="24"/>
+          <w:szCs w:val="24"/>
+        </w:rPr>
+        <w:lastRenderedPageBreak/>
+        <w:t>Bruno (</w:t>
+      </w:r>
+      <w:proofErr w:type="spellStart"/>
+      <w:r>
+        <w:rPr>
+          <w:rFonts w:ascii="Arial" w:hAnsi="Arial" w:cs="Arial"/>
+          <w:sz w:val="24"/>
+          <w:szCs w:val="24"/>
+        </w:rPr>
+        <w:t>Frontend</w:t>
+      </w:r>
+      <w:proofErr w:type="spellEnd"/>
+      <w:r>
+        <w:rPr>
+          <w:rFonts w:ascii="Arial" w:hAnsi="Arial" w:cs="Arial"/>
+          <w:sz w:val="24"/>
+          <w:szCs w:val="24"/>
+        </w:rPr>
+        <w:t>/</w:t>
+      </w:r>
+      <w:proofErr w:type="spellStart"/>
+      <w:r>
+        <w:rPr>
+          <w:rFonts w:ascii="Arial" w:hAnsi="Arial" w:cs="Arial"/>
+          <w:sz w:val="24"/>
+          <w:szCs w:val="24"/>
+        </w:rPr>
+        <w:t>Backend</w:t>
+      </w:r>
+      <w:proofErr w:type="spellEnd"/>
+      <w:r>
+        <w:rPr>
+          <w:rFonts w:ascii="Arial" w:hAnsi="Arial" w:cs="Arial"/>
+          <w:sz w:val="24"/>
+          <w:szCs w:val="24"/>
+        </w:rPr>
+        <w:t xml:space="preserve">): Criou o utilitário geraToken.js para gerar </w:t>
+      </w:r>
+      <w:proofErr w:type="spellStart"/>
+      <w:r>
+        <w:rPr>
+          <w:rFonts w:ascii="Arial" w:hAnsi="Arial" w:cs="Arial"/>
+          <w:sz w:val="24"/>
+          <w:szCs w:val="24"/>
+        </w:rPr>
+        <w:t>tokens</w:t>
+      </w:r>
+      <w:proofErr w:type="spellEnd"/>
+      <w:r>
+        <w:rPr>
+          <w:rFonts w:ascii="Arial" w:hAnsi="Arial" w:cs="Arial"/>
+          <w:sz w:val="24"/>
+          <w:szCs w:val="24"/>
+        </w:rPr>
+        <w:t xml:space="preserve"> JWT com </w:t>
+      </w:r>
+      <w:proofErr w:type="spellStart"/>
+      <w:r>
+        <w:rPr>
+          <w:rFonts w:ascii="Arial" w:hAnsi="Arial" w:cs="Arial"/>
+          <w:sz w:val="24"/>
+          <w:szCs w:val="24"/>
+        </w:rPr>
+        <w:t>payload</w:t>
+      </w:r>
+      <w:proofErr w:type="spellEnd"/>
+      <w:r>
+        <w:rPr>
+          <w:rFonts w:ascii="Arial" w:hAnsi="Arial" w:cs="Arial"/>
+          <w:sz w:val="24"/>
+          <w:szCs w:val="24"/>
+        </w:rPr>
+        <w:t xml:space="preserve"> contendo id, </w:t>
+      </w:r>
+      <w:proofErr w:type="spellStart"/>
+      <w:r>
+        <w:rPr>
+          <w:rFonts w:ascii="Arial" w:hAnsi="Arial" w:cs="Arial"/>
+          <w:sz w:val="24"/>
+          <w:szCs w:val="24"/>
+        </w:rPr>
+        <w:t>email</w:t>
+      </w:r>
+      <w:proofErr w:type="spellEnd"/>
+      <w:r>
+        <w:rPr>
+          <w:rFonts w:ascii="Arial" w:hAnsi="Arial" w:cs="Arial"/>
+          <w:sz w:val="24"/>
+          <w:szCs w:val="24"/>
+        </w:rPr>
+        <w:t xml:space="preserve">, nome, </w:t>
+      </w:r>
+      <w:proofErr w:type="spellStart"/>
+      <w:r>
+        <w:rPr>
+          <w:rFonts w:ascii="Arial" w:hAnsi="Arial" w:cs="Arial"/>
+          <w:sz w:val="24"/>
+          <w:szCs w:val="24"/>
+        </w:rPr>
+        <w:t>clubMember</w:t>
+      </w:r>
+      <w:proofErr w:type="spellEnd"/>
+      <w:r>
+        <w:rPr>
+          <w:rFonts w:ascii="Arial" w:hAnsi="Arial" w:cs="Arial"/>
+          <w:sz w:val="24"/>
+          <w:szCs w:val="24"/>
+        </w:rPr>
+        <w:t xml:space="preserve"> e ativo, com expiração de 1 hora. Implementou o middleware authJWTMid.js para validar </w:t>
+      </w:r>
+      <w:proofErr w:type="spellStart"/>
+      <w:r>
+        <w:rPr>
+          <w:rFonts w:ascii="Arial" w:hAnsi="Arial" w:cs="Arial"/>
+          <w:sz w:val="24"/>
+          <w:szCs w:val="24"/>
+        </w:rPr>
+        <w:t>tokens</w:t>
+      </w:r>
+      <w:proofErr w:type="spellEnd"/>
+      <w:r>
+        <w:rPr>
+          <w:rFonts w:ascii="Arial" w:hAnsi="Arial" w:cs="Arial"/>
+          <w:sz w:val="24"/>
+          <w:szCs w:val="24"/>
+        </w:rPr>
+        <w:t xml:space="preserve">, verificar formato </w:t>
+      </w:r>
+      <w:proofErr w:type="spellStart"/>
+      <w:r>
+        <w:rPr>
+          <w:rFonts w:ascii="Arial" w:hAnsi="Arial" w:cs="Arial"/>
+          <w:sz w:val="24"/>
+          <w:szCs w:val="24"/>
+        </w:rPr>
+        <w:t>Bearer</w:t>
+      </w:r>
+      <w:proofErr w:type="spellEnd"/>
+      <w:r>
+        <w:rPr>
+          <w:rFonts w:ascii="Arial" w:hAnsi="Arial" w:cs="Arial"/>
+          <w:sz w:val="24"/>
+          <w:szCs w:val="24"/>
+        </w:rPr>
+        <w:t xml:space="preserve">, decodificar assinatura e injetar dados do usuário em </w:t>
+      </w:r>
+      <w:proofErr w:type="spellStart"/>
+      <w:proofErr w:type="gramStart"/>
+      <w:r>
+        <w:rPr>
+          <w:rFonts w:ascii="Arial" w:hAnsi="Arial" w:cs="Arial"/>
+          <w:sz w:val="24"/>
+          <w:szCs w:val="24"/>
+        </w:rPr>
+        <w:t>req.usuario</w:t>
+      </w:r>
+      <w:proofErr w:type="spellEnd"/>
+      <w:proofErr w:type="gramEnd"/>
+      <w:r>
+        <w:rPr>
+          <w:rFonts w:ascii="Arial" w:hAnsi="Arial" w:cs="Arial"/>
+          <w:sz w:val="24"/>
+          <w:szCs w:val="24"/>
+        </w:rPr>
+        <w:t>.</w:t>
+      </w:r>
+    </w:p>
+    <w:p>
+      <w:pPr>
+        <w:rPr>
+          <w:rFonts w:ascii="Arial" w:hAnsi="Arial" w:cs="Arial"/>
+          <w:sz w:val="24"/>
+          <w:szCs w:val="24"/>
+        </w:rPr>
+      </w:pPr>
+    </w:p>
+    <w:p>
+      <w:pPr>
+        <w:rPr>
+          <w:rFonts w:ascii="Arial" w:hAnsi="Arial" w:cs="Arial"/>
+          <w:sz w:val="24"/>
+          <w:szCs w:val="24"/>
+        </w:rPr>
+      </w:pPr>
+      <w:r>
+        <w:rPr>
+          <w:rFonts w:ascii="Arial" w:hAnsi="Arial" w:cs="Arial"/>
+          <w:sz w:val="24"/>
+          <w:szCs w:val="24"/>
+        </w:rPr>
+        <w:t>Kleber (</w:t>
+      </w:r>
+      <w:proofErr w:type="spellStart"/>
+      <w:r>
+        <w:rPr>
+          <w:rFonts w:ascii="Arial" w:hAnsi="Arial" w:cs="Arial"/>
+          <w:sz w:val="24"/>
+          <w:szCs w:val="24"/>
+        </w:rPr>
+        <w:t>Backend</w:t>
+      </w:r>
+      <w:proofErr w:type="spellEnd"/>
+      <w:r>
+        <w:rPr>
+          <w:rFonts w:ascii="Arial" w:hAnsi="Arial" w:cs="Arial"/>
+          <w:sz w:val="24"/>
+          <w:szCs w:val="24"/>
+        </w:rPr>
+        <w:t xml:space="preserve">/Gestão): Aplicou proteção por autenticação em 9 </w:t>
+      </w:r>
+      <w:proofErr w:type="spellStart"/>
+      <w:r>
+        <w:rPr>
+          <w:rFonts w:ascii="Arial" w:hAnsi="Arial" w:cs="Arial"/>
+          <w:sz w:val="24"/>
+          <w:szCs w:val="24"/>
+        </w:rPr>
+        <w:t>routers</w:t>
+      </w:r>
+      <w:proofErr w:type="spellEnd"/>
+      <w:r>
+        <w:rPr>
+          <w:rFonts w:ascii="Arial" w:hAnsi="Arial" w:cs="Arial"/>
+          <w:sz w:val="24"/>
+          <w:szCs w:val="24"/>
+        </w:rPr>
+        <w:t xml:space="preserve"> (carrinho, pedidos, endereços, cartões, </w:t>
+      </w:r>
+      <w:proofErr w:type="spellStart"/>
+      <w:r>
+        <w:rPr>
+          <w:rFonts w:ascii="Arial" w:hAnsi="Arial" w:cs="Arial"/>
+          <w:sz w:val="24"/>
+          <w:szCs w:val="24"/>
+        </w:rPr>
+        <w:t>club</w:t>
+      </w:r>
+      <w:proofErr w:type="spellEnd"/>
+      <w:r>
+        <w:rPr>
+          <w:rFonts w:ascii="Arial" w:hAnsi="Arial" w:cs="Arial"/>
+          <w:sz w:val="24"/>
+          <w:szCs w:val="24"/>
+        </w:rPr>
+        <w:t xml:space="preserve"> </w:t>
+      </w:r>
+      <w:proofErr w:type="spellStart"/>
+      <w:r>
+        <w:rPr>
+          <w:rFonts w:ascii="Arial" w:hAnsi="Arial" w:cs="Arial"/>
+          <w:sz w:val="24"/>
+          <w:szCs w:val="24"/>
+        </w:rPr>
+        <w:t>market</w:t>
+      </w:r>
+      <w:proofErr w:type="spellEnd"/>
+      <w:r>
+        <w:rPr>
+          <w:rFonts w:ascii="Arial" w:hAnsi="Arial" w:cs="Arial"/>
+          <w:sz w:val="24"/>
+          <w:szCs w:val="24"/>
+        </w:rPr>
+        <w:t xml:space="preserve">, pagamentos, entregas, clientes). Modificou produtoRouter.js para rotas públicas de leitura e protegidas de escrita. Corrigiu 15 ocorrências de </w:t>
+      </w:r>
+      <w:proofErr w:type="spellStart"/>
+      <w:proofErr w:type="gramStart"/>
+      <w:r>
+        <w:rPr>
+          <w:rFonts w:ascii="Arial" w:hAnsi="Arial" w:cs="Arial"/>
+          <w:sz w:val="24"/>
+          <w:szCs w:val="24"/>
+        </w:rPr>
+        <w:t>req.usuario</w:t>
+      </w:r>
+      <w:proofErr w:type="gramEnd"/>
+      <w:r>
+        <w:rPr>
+          <w:rFonts w:ascii="Arial" w:hAnsi="Arial" w:cs="Arial"/>
+          <w:sz w:val="24"/>
+          <w:szCs w:val="24"/>
+        </w:rPr>
+        <w:t>.userId</w:t>
+      </w:r>
+      <w:proofErr w:type="spellEnd"/>
+      <w:r>
+        <w:rPr>
+          <w:rFonts w:ascii="Arial" w:hAnsi="Arial" w:cs="Arial"/>
+          <w:sz w:val="24"/>
+          <w:szCs w:val="24"/>
+        </w:rPr>
+        <w:t xml:space="preserve"> para req.usuario.id em diversos </w:t>
+      </w:r>
+      <w:proofErr w:type="spellStart"/>
+      <w:r>
+        <w:rPr>
+          <w:rFonts w:ascii="Arial" w:hAnsi="Arial" w:cs="Arial"/>
+          <w:sz w:val="24"/>
+          <w:szCs w:val="24"/>
+        </w:rPr>
+        <w:t>routers</w:t>
+      </w:r>
+      <w:proofErr w:type="spellEnd"/>
+      <w:r>
+        <w:rPr>
+          <w:rFonts w:ascii="Arial" w:hAnsi="Arial" w:cs="Arial"/>
+          <w:sz w:val="24"/>
+          <w:szCs w:val="24"/>
+        </w:rPr>
+        <w:t>. Removeu código redundante (</w:t>
+      </w:r>
+      <w:proofErr w:type="spellStart"/>
+      <w:r>
+        <w:rPr>
+          <w:rFonts w:ascii="Arial" w:hAnsi="Arial" w:cs="Arial"/>
+          <w:sz w:val="24"/>
+          <w:szCs w:val="24"/>
+        </w:rPr>
+        <w:t>clienteEnderecoRouter</w:t>
+      </w:r>
+      <w:proofErr w:type="spellEnd"/>
+      <w:r>
+        <w:rPr>
+          <w:rFonts w:ascii="Arial" w:hAnsi="Arial" w:cs="Arial"/>
+          <w:sz w:val="24"/>
+          <w:szCs w:val="24"/>
+        </w:rPr>
+        <w:t xml:space="preserve"> e </w:t>
+      </w:r>
+      <w:proofErr w:type="spellStart"/>
+      <w:r>
+        <w:rPr>
+          <w:rFonts w:ascii="Arial" w:hAnsi="Arial" w:cs="Arial"/>
+          <w:sz w:val="24"/>
+          <w:szCs w:val="24"/>
+        </w:rPr>
+        <w:t>clienteEnderecoDAO</w:t>
+      </w:r>
+      <w:proofErr w:type="spellEnd"/>
+      <w:r>
+        <w:rPr>
+          <w:rFonts w:ascii="Arial" w:hAnsi="Arial" w:cs="Arial"/>
+          <w:sz w:val="24"/>
+          <w:szCs w:val="24"/>
+        </w:rPr>
+        <w:t xml:space="preserve">). Realizou testes completos de autenticação no </w:t>
+      </w:r>
+      <w:proofErr w:type="spellStart"/>
+      <w:r>
+        <w:rPr>
+          <w:rFonts w:ascii="Arial" w:hAnsi="Arial" w:cs="Arial"/>
+          <w:sz w:val="24"/>
+          <w:szCs w:val="24"/>
+        </w:rPr>
+        <w:t>Postman</w:t>
+      </w:r>
+      <w:proofErr w:type="spellEnd"/>
+      <w:r>
+        <w:rPr>
+          <w:rFonts w:ascii="Arial" w:hAnsi="Arial" w:cs="Arial"/>
+          <w:sz w:val="24"/>
+          <w:szCs w:val="24"/>
+        </w:rPr>
+        <w:t xml:space="preserve"> validando login com </w:t>
+      </w:r>
+      <w:proofErr w:type="spellStart"/>
+      <w:r>
+        <w:rPr>
+          <w:rFonts w:ascii="Arial" w:hAnsi="Arial" w:cs="Arial"/>
+          <w:sz w:val="24"/>
+          <w:szCs w:val="24"/>
+        </w:rPr>
+        <w:t>token</w:t>
+      </w:r>
+      <w:proofErr w:type="spellEnd"/>
+      <w:r>
+        <w:rPr>
+          <w:rFonts w:ascii="Arial" w:hAnsi="Arial" w:cs="Arial"/>
+          <w:sz w:val="24"/>
+          <w:szCs w:val="24"/>
+        </w:rPr>
+        <w:t xml:space="preserve">, rotas protegidas, e rejeição de requisições sem </w:t>
+      </w:r>
+      <w:proofErr w:type="spellStart"/>
+      <w:r>
+        <w:rPr>
+          <w:rFonts w:ascii="Arial" w:hAnsi="Arial" w:cs="Arial"/>
+          <w:sz w:val="24"/>
+          <w:szCs w:val="24"/>
+        </w:rPr>
+        <w:t>token</w:t>
+      </w:r>
+      <w:proofErr w:type="spellEnd"/>
+      <w:r>
+        <w:rPr>
+          <w:rFonts w:ascii="Arial" w:hAnsi="Arial" w:cs="Arial"/>
+          <w:sz w:val="24"/>
+          <w:szCs w:val="24"/>
+        </w:rPr>
+        <w:t xml:space="preserve"> (401 </w:t>
+      </w:r>
+      <w:proofErr w:type="spellStart"/>
+      <w:r>
+        <w:rPr>
+          <w:rFonts w:ascii="Arial" w:hAnsi="Arial" w:cs="Arial"/>
+          <w:sz w:val="24"/>
+          <w:szCs w:val="24"/>
+        </w:rPr>
+        <w:t>Unauthorized</w:t>
+      </w:r>
+      <w:proofErr w:type="spellEnd"/>
+      <w:r>
+        <w:rPr>
+          <w:rFonts w:ascii="Arial" w:hAnsi="Arial" w:cs="Arial"/>
+          <w:sz w:val="24"/>
+          <w:szCs w:val="24"/>
+        </w:rPr>
+        <w:t>).</w:t>
+      </w:r>
+    </w:p>
+    <w:p>
+      <w:pPr>
+        <w:rPr>
+          <w:rFonts w:ascii="Arial" w:hAnsi="Arial" w:cs="Arial"/>
+          <w:sz w:val="24"/>
+          <w:szCs w:val="24"/>
+          <w:u w:val="single"/>
+        </w:rPr>
+      </w:pPr>
+    </w:p>
+    <w:p>
+      <w:pPr>
+        <w:jc w:val="center"/>
+        <w:rPr>
+          <w:rFonts w:ascii="Arial" w:hAnsi="Arial" w:cs="Arial"/>
+          <w:b/>
+          <w:sz w:val="24"/>
+          <w:szCs w:val="24"/>
+        </w:rPr>
+      </w:pPr>
+      <w:r>
+        <w:rPr>
+          <w:rFonts w:ascii="Arial" w:hAnsi="Arial" w:cs="Arial"/>
+          <w:b/>
+          <w:sz w:val="24"/>
+          <w:szCs w:val="24"/>
+        </w:rPr>
+        <w:t>M</w:t>
+      </w:r>
+      <w:r>
+        <w:rPr>
+          <w:rFonts w:ascii="Arial" w:hAnsi="Arial" w:cs="Arial"/>
+          <w:b/>
+          <w:sz w:val="24"/>
+          <w:szCs w:val="24"/>
+        </w:rPr>
+        <w:t>etas do dia</w:t>
+      </w:r>
+      <w:r>
+        <w:rPr>
+          <w:rFonts w:ascii="Arial" w:hAnsi="Arial" w:cs="Arial"/>
+          <w:b/>
+          <w:sz w:val="24"/>
+          <w:szCs w:val="24"/>
+        </w:rPr>
+        <w:t xml:space="preserve"> e R</w:t>
+      </w:r>
+      <w:r>
+        <w:rPr>
+          <w:rFonts w:ascii="Arial" w:hAnsi="Arial" w:cs="Arial"/>
+          <w:b/>
+          <w:sz w:val="24"/>
+          <w:szCs w:val="24"/>
+        </w:rPr>
+        <w:t>oad MAP</w:t>
+      </w:r>
+    </w:p>
+    <w:p>
+      <w:pPr>
+        <w:jc w:val="center"/>
+        <w:rPr>
+          <w:rFonts w:ascii="Arial" w:hAnsi="Arial" w:cs="Arial"/>
+          <w:b/>
+          <w:sz w:val="24"/>
+          <w:szCs w:val="24"/>
+        </w:rPr>
+      </w:pPr>
+      <w:r>
+        <w:rPr>
+          <w:rFonts w:ascii="Arial" w:hAnsi="Arial" w:cs="Arial"/>
+          <w:b/>
+          <w:sz w:val="24"/>
+          <w:szCs w:val="24"/>
+        </w:rPr>
+        <w:t>_______________________________________________________________</w:t>
+      </w:r>
+    </w:p>
+    <w:p>
+      <w:pPr>
+        <w:rPr>
+          <w:rFonts w:ascii="Arial" w:hAnsi="Arial" w:cs="Arial"/>
+          <w:b/>
+          <w:sz w:val="24"/>
+          <w:szCs w:val="24"/>
+        </w:rPr>
+      </w:pPr>
+      <w:r>
+        <w:rPr>
+          <w:rFonts w:ascii="Arial" w:hAnsi="Arial" w:cs="Arial"/>
+          <w:b/>
+          <w:sz w:val="24"/>
+          <w:szCs w:val="24"/>
+        </w:rPr>
+        <w:t xml:space="preserve"> Kleber:</w:t>
+      </w:r>
+    </w:p>
+    <w:p>
+      <w:pPr>
+        <w:rPr>
+          <w:rFonts w:ascii="Arial" w:hAnsi="Arial" w:cs="Arial"/>
+          <w:sz w:val="24"/>
+          <w:szCs w:val="24"/>
+        </w:rPr>
+      </w:pPr>
+      <w:r>
+        <w:rPr>
+          <w:rFonts w:ascii="Arial" w:hAnsi="Arial" w:cs="Arial"/>
+          <w:sz w:val="24"/>
+          <w:szCs w:val="24"/>
+        </w:rPr>
+        <w:t xml:space="preserve"> </w:t>
+      </w:r>
+      <w:r>
+        <w:rPr>
+          <w:rFonts w:ascii="Arial" w:hAnsi="Arial" w:cs="Arial"/>
+          <w:sz w:val="24"/>
+          <w:szCs w:val="24"/>
+        </w:rPr>
+        <w:t xml:space="preserve"> - </w:t>
+      </w:r>
+      <w:r>
+        <w:rPr>
+          <w:rFonts w:ascii="Arial" w:hAnsi="Arial" w:cs="Arial"/>
+          <w:sz w:val="24"/>
+          <w:szCs w:val="24"/>
+        </w:rPr>
+        <w:t>Mercado Pago configurado</w:t>
+      </w:r>
+    </w:p>
+    <w:p>
+      <w:pPr>
+        <w:rPr>
+          <w:rFonts w:ascii="Arial" w:hAnsi="Arial" w:cs="Arial"/>
+          <w:sz w:val="24"/>
+          <w:szCs w:val="24"/>
+        </w:rPr>
+      </w:pPr>
+      <w:r>
+        <w:rPr>
+          <w:rFonts w:ascii="Arial" w:hAnsi="Arial" w:cs="Arial"/>
+          <w:sz w:val="24"/>
+          <w:szCs w:val="24"/>
+        </w:rPr>
+        <w:t xml:space="preserve"> </w:t>
+      </w:r>
+      <w:r>
+        <w:rPr>
+          <w:rFonts w:ascii="Arial" w:hAnsi="Arial" w:cs="Arial"/>
+          <w:sz w:val="24"/>
+          <w:szCs w:val="24"/>
+        </w:rPr>
+        <w:t xml:space="preserve"> - </w:t>
+      </w:r>
+      <w:proofErr w:type="spellStart"/>
+      <w:r>
+        <w:rPr>
+          <w:rFonts w:ascii="Arial" w:hAnsi="Arial" w:cs="Arial"/>
+          <w:sz w:val="24"/>
+          <w:szCs w:val="24"/>
+        </w:rPr>
+        <w:t>Endpoint</w:t>
+      </w:r>
+      <w:proofErr w:type="spellEnd"/>
+      <w:r>
+        <w:rPr>
+          <w:rFonts w:ascii="Arial" w:hAnsi="Arial" w:cs="Arial"/>
+          <w:sz w:val="24"/>
+          <w:szCs w:val="24"/>
+        </w:rPr>
+        <w:t xml:space="preserve"> </w:t>
+      </w:r>
+      <w:proofErr w:type="spellStart"/>
+      <w:r>
+        <w:rPr>
+          <w:rFonts w:ascii="Arial" w:hAnsi="Arial" w:cs="Arial"/>
+          <w:sz w:val="24"/>
+          <w:szCs w:val="24"/>
+        </w:rPr>
+        <w:t>tokenização</w:t>
+      </w:r>
+      <w:proofErr w:type="spellEnd"/>
+      <w:r>
+        <w:rPr>
+          <w:rFonts w:ascii="Arial" w:hAnsi="Arial" w:cs="Arial"/>
+          <w:sz w:val="24"/>
+          <w:szCs w:val="24"/>
+        </w:rPr>
+        <w:t xml:space="preserve"> funcionando</w:t>
+      </w:r>
+    </w:p>
+    <w:p>
+      <w:pPr>
+        <w:rPr>
+          <w:rFonts w:ascii="Arial" w:hAnsi="Arial" w:cs="Arial"/>
+          <w:sz w:val="24"/>
+          <w:szCs w:val="24"/>
+        </w:rPr>
+      </w:pPr>
+      <w:r>
+        <w:rPr>
+          <w:rFonts w:ascii="Arial" w:hAnsi="Arial" w:cs="Arial"/>
+          <w:sz w:val="24"/>
+          <w:szCs w:val="24"/>
+        </w:rPr>
+        <w:t xml:space="preserve"> </w:t>
+      </w:r>
+      <w:r>
+        <w:rPr>
+          <w:rFonts w:ascii="Arial" w:hAnsi="Arial" w:cs="Arial"/>
+          <w:sz w:val="24"/>
+          <w:szCs w:val="24"/>
+        </w:rPr>
+        <w:t xml:space="preserve"> - </w:t>
+      </w:r>
+      <w:proofErr w:type="spellStart"/>
+      <w:r>
+        <w:rPr>
+          <w:rFonts w:ascii="Arial" w:hAnsi="Arial" w:cs="Arial"/>
+          <w:sz w:val="24"/>
+          <w:szCs w:val="24"/>
+        </w:rPr>
+        <w:t>Endpoint</w:t>
+      </w:r>
+      <w:proofErr w:type="spellEnd"/>
+      <w:r>
+        <w:rPr>
+          <w:rFonts w:ascii="Arial" w:hAnsi="Arial" w:cs="Arial"/>
+          <w:sz w:val="24"/>
+          <w:szCs w:val="24"/>
+        </w:rPr>
+        <w:t xml:space="preserve"> pagamento funcionando</w:t>
+      </w:r>
+    </w:p>
+    <w:p>
+      <w:pPr>
+        <w:rPr>
+          <w:rFonts w:ascii="Arial" w:hAnsi="Arial" w:cs="Arial"/>
+          <w:sz w:val="24"/>
+          <w:szCs w:val="24"/>
+        </w:rPr>
+      </w:pPr>
+      <w:r>
+        <w:rPr>
+          <w:rFonts w:ascii="Arial" w:hAnsi="Arial" w:cs="Arial"/>
+          <w:sz w:val="24"/>
+          <w:szCs w:val="24"/>
+        </w:rPr>
+        <w:t xml:space="preserve"> </w:t>
+      </w:r>
+      <w:r>
+        <w:rPr>
+          <w:rFonts w:ascii="Arial" w:hAnsi="Arial" w:cs="Arial"/>
+          <w:sz w:val="24"/>
+          <w:szCs w:val="24"/>
+        </w:rPr>
+        <w:t xml:space="preserve"> - </w:t>
+      </w:r>
+      <w:r>
+        <w:rPr>
+          <w:rFonts w:ascii="Arial" w:hAnsi="Arial" w:cs="Arial"/>
+          <w:sz w:val="24"/>
+          <w:szCs w:val="24"/>
+        </w:rPr>
+        <w:t>Assinatura básica funcionando</w:t>
+      </w:r>
+    </w:p>
+    <w:p>
+      <w:pPr>
+        <w:rPr>
+          <w:rFonts w:ascii="Arial" w:hAnsi="Arial" w:cs="Arial"/>
+          <w:sz w:val="24"/>
+          <w:szCs w:val="24"/>
+        </w:rPr>
+      </w:pPr>
+      <w:r>
+        <w:rPr>
+          <w:rFonts w:ascii="Arial" w:hAnsi="Arial" w:cs="Arial"/>
+          <w:sz w:val="24"/>
+          <w:szCs w:val="24"/>
+        </w:rPr>
+        <w:t xml:space="preserve"> </w:t>
+      </w:r>
+      <w:r>
+        <w:rPr>
+          <w:rFonts w:ascii="Arial" w:hAnsi="Arial" w:cs="Arial"/>
+          <w:sz w:val="24"/>
+          <w:szCs w:val="24"/>
+        </w:rPr>
+        <w:t xml:space="preserve"> - </w:t>
+      </w:r>
+      <w:proofErr w:type="spellStart"/>
+      <w:r>
+        <w:rPr>
+          <w:rFonts w:ascii="Arial" w:hAnsi="Arial" w:cs="Arial"/>
+          <w:sz w:val="24"/>
+          <w:szCs w:val="24"/>
+        </w:rPr>
+        <w:t>Webhook</w:t>
+      </w:r>
+      <w:proofErr w:type="spellEnd"/>
+      <w:r>
+        <w:rPr>
+          <w:rFonts w:ascii="Arial" w:hAnsi="Arial" w:cs="Arial"/>
+          <w:sz w:val="24"/>
+          <w:szCs w:val="24"/>
+        </w:rPr>
+        <w:t xml:space="preserve"> recebendo notificações</w:t>
+      </w:r>
+      <w:bookmarkStart w:id="0" w:name="_GoBack"/>
+      <w:bookmarkEnd w:id="0"/>
+    </w:p>
+    <w:p>
+      <w:pPr>
+        <w:rPr>
+          <w:rFonts w:ascii="Arial" w:hAnsi="Arial" w:cs="Arial"/>
+          <w:b/>
+          <w:sz w:val="24"/>
+          <w:szCs w:val="24"/>
+        </w:rPr>
+      </w:pPr>
+      <w:r>
+        <w:rPr>
+          <w:rFonts w:ascii="Arial" w:hAnsi="Arial" w:cs="Arial"/>
+          <w:sz w:val="24"/>
+          <w:szCs w:val="24"/>
+        </w:rPr>
+        <w:br/>
+      </w:r>
+      <w:r>
+        <w:rPr>
+          <w:rFonts w:ascii="Arial" w:hAnsi="Arial" w:cs="Arial"/>
+          <w:b/>
+          <w:sz w:val="24"/>
+          <w:szCs w:val="24"/>
+        </w:rPr>
+        <w:t>Bruno:</w:t>
+      </w:r>
+    </w:p>
+    <w:p>
+      <w:pPr>
+        <w:rPr>
+          <w:rFonts w:ascii="Arial" w:hAnsi="Arial" w:cs="Arial"/>
+          <w:sz w:val="24"/>
+          <w:szCs w:val="24"/>
+          <w:lang w:val="en-US"/>
+        </w:rPr>
+      </w:pPr>
+      <w:r>
+        <w:rPr>
+          <w:rFonts w:ascii="Arial" w:hAnsi="Arial" w:cs="Arial"/>
+          <w:sz w:val="24"/>
+          <w:szCs w:val="24"/>
+          <w:lang w:val="en-US"/>
+        </w:rPr>
+        <w:t xml:space="preserve"> </w:t>
+      </w:r>
+      <w:r>
+        <w:rPr>
+          <w:rFonts w:ascii="Arial" w:hAnsi="Arial" w:cs="Arial"/>
+          <w:sz w:val="24"/>
+          <w:szCs w:val="24"/>
+          <w:lang w:val="en-US"/>
+        </w:rPr>
+        <w:t xml:space="preserve"> - </w:t>
+      </w:r>
+      <w:r>
+        <w:rPr>
+          <w:rFonts w:ascii="Arial" w:hAnsi="Arial" w:cs="Arial"/>
+          <w:sz w:val="24"/>
+          <w:szCs w:val="24"/>
+          <w:lang w:val="en-US"/>
+        </w:rPr>
+        <w:t xml:space="preserve">React </w:t>
+      </w:r>
+      <w:proofErr w:type="spellStart"/>
+      <w:r>
+        <w:rPr>
+          <w:rFonts w:ascii="Arial" w:hAnsi="Arial" w:cs="Arial"/>
+          <w:sz w:val="24"/>
+          <w:szCs w:val="24"/>
+          <w:lang w:val="en-US"/>
+        </w:rPr>
+        <w:t>rodando</w:t>
+      </w:r>
+      <w:proofErr w:type="spellEnd"/>
+    </w:p>
+    <w:p>
+      <w:pPr>
+        <w:rPr>
+          <w:rFonts w:ascii="Arial" w:hAnsi="Arial" w:cs="Arial"/>
+          <w:sz w:val="24"/>
+          <w:szCs w:val="24"/>
+          <w:lang w:val="en-US"/>
+        </w:rPr>
+      </w:pPr>
+      <w:r>
+        <w:rPr>
+          <w:rFonts w:ascii="Arial" w:hAnsi="Arial" w:cs="Arial"/>
+          <w:sz w:val="24"/>
+          <w:szCs w:val="24"/>
+          <w:lang w:val="en-US"/>
+        </w:rPr>
+        <w:t xml:space="preserve"> </w:t>
+      </w:r>
+      <w:r>
+        <w:rPr>
+          <w:rFonts w:ascii="Arial" w:hAnsi="Arial" w:cs="Arial"/>
+          <w:sz w:val="24"/>
+          <w:szCs w:val="24"/>
+          <w:lang w:val="en-US"/>
+        </w:rPr>
+        <w:t xml:space="preserve"> </w:t>
+      </w:r>
+      <w:r>
+        <w:rPr>
+          <w:rFonts w:ascii="Arial" w:hAnsi="Arial" w:cs="Arial"/>
+          <w:sz w:val="24"/>
+          <w:szCs w:val="24"/>
+          <w:lang w:val="en-US"/>
+        </w:rPr>
+        <w:t xml:space="preserve">- </w:t>
+      </w:r>
+      <w:r>
+        <w:rPr>
+          <w:rFonts w:ascii="Arial" w:hAnsi="Arial" w:cs="Arial"/>
+          <w:sz w:val="24"/>
+          <w:szCs w:val="24"/>
+          <w:lang w:val="en-US"/>
+        </w:rPr>
+        <w:t xml:space="preserve">4 </w:t>
+      </w:r>
+      <w:proofErr w:type="spellStart"/>
+      <w:r>
+        <w:rPr>
+          <w:rFonts w:ascii="Arial" w:hAnsi="Arial" w:cs="Arial"/>
+          <w:sz w:val="24"/>
+          <w:szCs w:val="24"/>
+          <w:lang w:val="en-US"/>
+        </w:rPr>
+        <w:t>componentes</w:t>
+      </w:r>
+      <w:proofErr w:type="spellEnd"/>
+      <w:r>
+        <w:rPr>
+          <w:rFonts w:ascii="Arial" w:hAnsi="Arial" w:cs="Arial"/>
+          <w:sz w:val="24"/>
+          <w:szCs w:val="24"/>
+          <w:lang w:val="en-US"/>
+        </w:rPr>
+        <w:t xml:space="preserve"> </w:t>
+      </w:r>
+      <w:proofErr w:type="spellStart"/>
+      <w:r>
+        <w:rPr>
+          <w:rFonts w:ascii="Arial" w:hAnsi="Arial" w:cs="Arial"/>
+          <w:sz w:val="24"/>
+          <w:szCs w:val="24"/>
+          <w:lang w:val="en-US"/>
+        </w:rPr>
+        <w:t>prontos</w:t>
+      </w:r>
+      <w:proofErr w:type="spellEnd"/>
+      <w:r>
+        <w:rPr>
+          <w:rFonts w:ascii="Arial" w:hAnsi="Arial" w:cs="Arial"/>
+          <w:sz w:val="24"/>
+          <w:szCs w:val="24"/>
+          <w:lang w:val="en-US"/>
+        </w:rPr>
+        <w:t xml:space="preserve"> (Button, Input, Card, Loading)</w:t>
+      </w:r>
+    </w:p>
+    <w:p>
+      <w:pPr>
+        <w:rPr>
+          <w:rFonts w:ascii="Arial" w:hAnsi="Arial" w:cs="Arial"/>
+          <w:sz w:val="24"/>
+          <w:szCs w:val="24"/>
+        </w:rPr>
+      </w:pPr>
+      <w:r>
+        <w:rPr>
+          <w:rFonts w:ascii="Arial" w:hAnsi="Arial" w:cs="Arial"/>
+          <w:sz w:val="24"/>
+          <w:szCs w:val="24"/>
+        </w:rPr>
+        <w:t xml:space="preserve"> </w:t>
+      </w:r>
+      <w:r>
+        <w:rPr>
+          <w:rFonts w:ascii="Arial" w:hAnsi="Arial" w:cs="Arial"/>
+          <w:sz w:val="24"/>
+          <w:szCs w:val="24"/>
+        </w:rPr>
+        <w:t xml:space="preserve"> - </w:t>
+      </w:r>
+      <w:proofErr w:type="spellStart"/>
+      <w:r>
+        <w:rPr>
+          <w:rFonts w:ascii="Arial" w:hAnsi="Arial" w:cs="Arial"/>
+          <w:sz w:val="24"/>
+          <w:szCs w:val="24"/>
+        </w:rPr>
+        <w:t>Login.jsx</w:t>
+      </w:r>
+      <w:proofErr w:type="spellEnd"/>
+      <w:r>
+        <w:rPr>
+          <w:rFonts w:ascii="Arial" w:hAnsi="Arial" w:cs="Arial"/>
+          <w:sz w:val="24"/>
+          <w:szCs w:val="24"/>
+        </w:rPr>
+        <w:t xml:space="preserve"> funcionando (com </w:t>
+      </w:r>
+      <w:proofErr w:type="spellStart"/>
+      <w:r>
+        <w:rPr>
+          <w:rFonts w:ascii="Arial" w:hAnsi="Arial" w:cs="Arial"/>
+          <w:sz w:val="24"/>
+          <w:szCs w:val="24"/>
+        </w:rPr>
+        <w:t>backend</w:t>
+      </w:r>
+      <w:proofErr w:type="spellEnd"/>
+      <w:r>
+        <w:rPr>
+          <w:rFonts w:ascii="Arial" w:hAnsi="Arial" w:cs="Arial"/>
+          <w:sz w:val="24"/>
+          <w:szCs w:val="24"/>
+        </w:rPr>
+        <w:t>)</w:t>
+      </w:r>
+    </w:p>
+    <w:p>
+      <w:pPr>
+        <w:rPr>
+          <w:rFonts w:ascii="Arial" w:hAnsi="Arial" w:cs="Arial"/>
+          <w:sz w:val="24"/>
+          <w:szCs w:val="24"/>
+        </w:rPr>
+      </w:pPr>
+      <w:r>
+        <w:rPr>
+          <w:rFonts w:ascii="Arial" w:hAnsi="Arial" w:cs="Arial"/>
+          <w:sz w:val="24"/>
+          <w:szCs w:val="24"/>
+        </w:rPr>
+        <w:t xml:space="preserve"> </w:t>
+      </w:r>
+      <w:r>
+        <w:rPr>
+          <w:rFonts w:ascii="Arial" w:hAnsi="Arial" w:cs="Arial"/>
+          <w:sz w:val="24"/>
+          <w:szCs w:val="24"/>
+        </w:rPr>
+        <w:t xml:space="preserve"> - </w:t>
+      </w:r>
+      <w:proofErr w:type="spellStart"/>
+      <w:r>
+        <w:rPr>
+          <w:rFonts w:ascii="Arial" w:hAnsi="Arial" w:cs="Arial"/>
+          <w:sz w:val="24"/>
+          <w:szCs w:val="24"/>
+        </w:rPr>
+        <w:t>Cadastro.jsx</w:t>
+      </w:r>
+      <w:proofErr w:type="spellEnd"/>
+      <w:r>
+        <w:rPr>
+          <w:rFonts w:ascii="Arial" w:hAnsi="Arial" w:cs="Arial"/>
+          <w:sz w:val="24"/>
+          <w:szCs w:val="24"/>
+        </w:rPr>
+        <w:t xml:space="preserve"> funcionando (com </w:t>
+      </w:r>
+      <w:proofErr w:type="spellStart"/>
+      <w:r>
+        <w:rPr>
+          <w:rFonts w:ascii="Arial" w:hAnsi="Arial" w:cs="Arial"/>
+          <w:sz w:val="24"/>
+          <w:szCs w:val="24"/>
+        </w:rPr>
+        <w:t>backend</w:t>
+      </w:r>
+      <w:proofErr w:type="spellEnd"/>
+      <w:r>
+        <w:rPr>
+          <w:rFonts w:ascii="Arial" w:hAnsi="Arial" w:cs="Arial"/>
+          <w:sz w:val="24"/>
+          <w:szCs w:val="24"/>
+        </w:rPr>
+        <w:t>)</w:t>
+      </w:r>
+    </w:p>
+    <w:p>
+      <w:pPr>
+        <w:rPr>
+          <w:rFonts w:ascii="Arial" w:hAnsi="Arial" w:cs="Arial"/>
+          <w:sz w:val="24"/>
+          <w:szCs w:val="24"/>
+        </w:rPr>
+      </w:pPr>
+      <w:r>
+        <w:rPr>
+          <w:rFonts w:ascii="Arial" w:hAnsi="Arial" w:cs="Arial"/>
+          <w:sz w:val="24"/>
+          <w:szCs w:val="24"/>
+        </w:rPr>
+        <w:t xml:space="preserve"> </w:t>
+      </w:r>
+      <w:r>
+        <w:rPr>
+          <w:rFonts w:ascii="Arial" w:hAnsi="Arial" w:cs="Arial"/>
+          <w:sz w:val="24"/>
+          <w:szCs w:val="24"/>
+        </w:rPr>
+        <w:t xml:space="preserve"> - </w:t>
+      </w:r>
+      <w:r>
+        <w:rPr>
+          <w:rFonts w:ascii="Arial" w:hAnsi="Arial" w:cs="Arial"/>
+          <w:sz w:val="24"/>
+          <w:szCs w:val="24"/>
+        </w:rPr>
+        <w:t>Usuário consegue cadastrar e fazer login</w:t>
+      </w:r>
+      <w:r>
+        <w:rPr>
+          <w:rFonts w:ascii="Arial" w:hAnsi="Arial" w:cs="Arial"/>
+          <w:sz w:val="24"/>
+          <w:szCs w:val="24"/>
+        </w:rPr>
+        <w:br/>
+      </w:r>
+      <w:r>
+        <w:rPr>
+          <w:rFonts w:ascii="Arial" w:hAnsi="Arial" w:cs="Arial"/>
+          <w:sz w:val="24"/>
+          <w:szCs w:val="24"/>
+        </w:rPr>
+        <w:br/>
+      </w:r>
+    </w:p>
+    <w:p>
+      <w:pPr>
+        <w:rPr>
+          <w:rFonts w:ascii="Arial" w:hAnsi="Arial" w:cs="Arial"/>
+          <w:sz w:val="24"/>
+          <w:szCs w:val="24"/>
+        </w:rPr>
+      </w:pPr>
+    </w:p>
+    <w:p>
+      <w:pPr>
+        <w:rPr>
+          <w:rFonts w:ascii="Arial" w:hAnsi="Arial" w:cs="Arial"/>
+          <w:sz w:val="24"/>
+          <w:szCs w:val="24"/>
+        </w:rPr>
+      </w:pPr>
+    </w:p>
+    <w:p>
+      <w:pPr>
+        <w:rPr>
+          <w:rFonts w:ascii="Arial" w:hAnsi="Arial" w:cs="Arial"/>
+          <w:sz w:val="24"/>
+          <w:szCs w:val="24"/>
+          <w:u w:val="single"/>
+        </w:rPr>
+      </w:pPr>
     </w:p>
     <w:sectPr>
       <w:pgSz w:w="11906" w:h="16838"/>

</xml_diff>